<commit_message>
Corrige estructura de directorios y contenido faltante de entrega
</commit_message>
<xml_diff>
--- a/documents/Artefacto de ceremonias.docx
+++ b/documents/Artefacto de ceremonias.docx
@@ -1,6 +1,6 @@
 
 <file path=word/document.xml><?xml version="1.0" encoding="utf-8"?>
-<w:document xmlns:wpc="http://schemas.microsoft.com/office/word/2010/wordprocessingCanvas" xmlns:cx="http://schemas.microsoft.com/office/drawing/2014/chartex" xmlns:mc="http://schemas.openxmlformats.org/markup-compatibility/2006" xmlns:o="urn:schemas-microsoft-com:office:office" xmlns:r="http://schemas.openxmlformats.org/officeDocument/2006/relationships" xmlns:m="http://schemas.openxmlformats.org/officeDocument/2006/math" xmlns:v="urn:schemas-microsoft-com:vml" xmlns:wp14="http://schemas.microsoft.com/office/word/2010/wordprocessingDrawing" xmlns:wp="http://schemas.openxmlformats.org/drawingml/2006/wordprocessingDrawing" xmlns:w10="urn:schemas-microsoft-com:office:word" xmlns:w="http://schemas.openxmlformats.org/wordprocessingml/2006/main" xmlns:w14="http://schemas.microsoft.com/office/word/2010/wordml" xmlns:w15="http://schemas.microsoft.com/office/word/2012/wordml" xmlns:w16se="http://schemas.microsoft.com/office/word/2015/wordml/symex" xmlns:wpg="http://schemas.microsoft.com/office/word/2010/wordprocessingGroup" xmlns:wpi="http://schemas.microsoft.com/office/word/2010/wordprocessingInk" xmlns:wne="http://schemas.microsoft.com/office/word/2006/wordml" xmlns:wps="http://schemas.microsoft.com/office/word/2010/wordprocessingShape" mc:Ignorable="w14 w15 w16se wp14">
+<w:document xmlns:wpc="http://schemas.microsoft.com/office/word/2010/wordprocessingCanvas" xmlns:cx="http://schemas.microsoft.com/office/drawing/2014/chartex" xmlns:cx1="http://schemas.microsoft.com/office/drawing/2015/9/8/chartex" xmlns:cx2="http://schemas.microsoft.com/office/drawing/2015/10/21/chartex" xmlns:cx3="http://schemas.microsoft.com/office/drawing/2016/5/9/chartex" xmlns:cx4="http://schemas.microsoft.com/office/drawing/2016/5/10/chartex" xmlns:cx5="http://schemas.microsoft.com/office/drawing/2016/5/11/chartex" xmlns:cx6="http://schemas.microsoft.com/office/drawing/2016/5/12/chartex" xmlns:cx7="http://schemas.microsoft.com/office/drawing/2016/5/13/chartex" xmlns:cx8="http://schemas.microsoft.com/office/drawing/2016/5/14/chartex" xmlns:mc="http://schemas.openxmlformats.org/markup-compatibility/2006" xmlns:aink="http://schemas.microsoft.com/office/drawing/2016/ink" xmlns:am3d="http://schemas.microsoft.com/office/drawing/2017/model3d" xmlns:o="urn:schemas-microsoft-com:office:office" xmlns:oel="http://schemas.microsoft.com/office/2019/extlst" xmlns:r="http://schemas.openxmlformats.org/officeDocument/2006/relationships" xmlns:m="http://schemas.openxmlformats.org/officeDocument/2006/math" xmlns:v="urn:schemas-microsoft-com:vml" xmlns:wp14="http://schemas.microsoft.com/office/word/2010/wordprocessingDrawing" xmlns:wp="http://schemas.openxmlformats.org/drawingml/2006/wordprocessingDrawing" xmlns:w10="urn:schemas-microsoft-com:office:word" xmlns:w="http://schemas.openxmlformats.org/wordprocessingml/2006/main" xmlns:w14="http://schemas.microsoft.com/office/word/2010/wordml" xmlns:w15="http://schemas.microsoft.com/office/word/2012/wordml" xmlns:w16cex="http://schemas.microsoft.com/office/word/2018/wordml/cex" xmlns:w16cid="http://schemas.microsoft.com/office/word/2016/wordml/cid" xmlns:w16="http://schemas.microsoft.com/office/word/2018/wordml" xmlns:w16sdtdh="http://schemas.microsoft.com/office/word/2020/wordml/sdtdatahash" xmlns:w16se="http://schemas.microsoft.com/office/word/2015/wordml/symex" xmlns:wpg="http://schemas.microsoft.com/office/word/2010/wordprocessingGroup" xmlns:wpi="http://schemas.microsoft.com/office/word/2010/wordprocessingInk" xmlns:wne="http://schemas.microsoft.com/office/word/2006/wordml" xmlns:wps="http://schemas.microsoft.com/office/word/2010/wordprocessingShape" mc:Ignorable="w14 w15 w16se w16cid w16 w16cex w16sdtdh wp14">
   <w:body>
     <w:p>
       <w:pPr>
@@ -133,7 +133,6 @@
                 <w:szCs w:val="20"/>
               </w:rPr>
             </w:pPr>
-            <w:proofErr w:type="spellStart"/>
             <w:r>
               <w:rPr>
                 <w:b/>
@@ -142,7 +141,6 @@
               </w:rPr>
               <w:t>Fecha</w:t>
             </w:r>
-            <w:proofErr w:type="spellEnd"/>
           </w:p>
         </w:tc>
         <w:tc>
@@ -172,7 +170,6 @@
                 <w:szCs w:val="20"/>
               </w:rPr>
             </w:pPr>
-            <w:proofErr w:type="spellStart"/>
             <w:r>
               <w:rPr>
                 <w:b/>
@@ -181,7 +178,6 @@
               </w:rPr>
               <w:t>Asistencia</w:t>
             </w:r>
-            <w:proofErr w:type="spellEnd"/>
           </w:p>
         </w:tc>
         <w:tc>
@@ -217,18 +213,8 @@
                 <w:sz w:val="20"/>
                 <w:szCs w:val="20"/>
               </w:rPr>
-              <w:t xml:space="preserve">Roadblock </w:t>
+              <w:t>Roadblock reportado</w:t>
             </w:r>
-            <w:proofErr w:type="spellStart"/>
-            <w:r>
-              <w:rPr>
-                <w:b/>
-                <w:sz w:val="20"/>
-                <w:szCs w:val="20"/>
-              </w:rPr>
-              <w:t>reportado</w:t>
-            </w:r>
-            <w:proofErr w:type="spellEnd"/>
           </w:p>
         </w:tc>
       </w:tr>
@@ -293,7 +279,6 @@
                 <w:szCs w:val="20"/>
               </w:rPr>
             </w:pPr>
-            <w:proofErr w:type="spellStart"/>
             <w:r>
               <w:rPr>
                 <w:sz w:val="20"/>
@@ -301,7 +286,6 @@
               </w:rPr>
               <w:t>Todos</w:t>
             </w:r>
-            <w:proofErr w:type="spellEnd"/>
           </w:p>
         </w:tc>
         <w:tc>
@@ -330,7 +314,6 @@
                 <w:szCs w:val="20"/>
               </w:rPr>
             </w:pPr>
-            <w:proofErr w:type="spellStart"/>
             <w:r>
               <w:rPr>
                 <w:sz w:val="20"/>
@@ -338,7 +321,6 @@
               </w:rPr>
               <w:t>Ninguno</w:t>
             </w:r>
-            <w:proofErr w:type="spellEnd"/>
           </w:p>
         </w:tc>
       </w:tr>
@@ -405,7 +387,6 @@
                 <w:szCs w:val="20"/>
               </w:rPr>
             </w:pPr>
-            <w:proofErr w:type="spellStart"/>
             <w:r>
               <w:rPr>
                 <w:sz w:val="20"/>
@@ -413,7 +394,6 @@
               </w:rPr>
               <w:t>Todos</w:t>
             </w:r>
-            <w:proofErr w:type="spellEnd"/>
           </w:p>
         </w:tc>
         <w:tc>
@@ -443,7 +423,6 @@
                 <w:szCs w:val="20"/>
               </w:rPr>
             </w:pPr>
-            <w:proofErr w:type="spellStart"/>
             <w:r>
               <w:rPr>
                 <w:sz w:val="20"/>
@@ -451,7 +430,6 @@
               </w:rPr>
               <w:t>Ninguno</w:t>
             </w:r>
-            <w:proofErr w:type="spellEnd"/>
           </w:p>
         </w:tc>
       </w:tr>
@@ -519,7 +497,6 @@
                 <w:szCs w:val="20"/>
               </w:rPr>
             </w:pPr>
-            <w:proofErr w:type="spellStart"/>
             <w:r>
               <w:rPr>
                 <w:sz w:val="20"/>
@@ -527,7 +504,6 @@
               </w:rPr>
               <w:t>Todos</w:t>
             </w:r>
-            <w:proofErr w:type="spellEnd"/>
           </w:p>
         </w:tc>
         <w:tc>
@@ -557,7 +533,6 @@
                 <w:szCs w:val="20"/>
               </w:rPr>
             </w:pPr>
-            <w:proofErr w:type="spellStart"/>
             <w:r>
               <w:rPr>
                 <w:sz w:val="20"/>
@@ -565,7 +540,6 @@
               </w:rPr>
               <w:t>Ninguno</w:t>
             </w:r>
-            <w:proofErr w:type="spellEnd"/>
           </w:p>
         </w:tc>
       </w:tr>
@@ -632,7 +606,6 @@
                 <w:szCs w:val="20"/>
               </w:rPr>
             </w:pPr>
-            <w:proofErr w:type="spellStart"/>
             <w:r>
               <w:rPr>
                 <w:sz w:val="20"/>
@@ -640,7 +613,6 @@
               </w:rPr>
               <w:t>Todos</w:t>
             </w:r>
-            <w:proofErr w:type="spellEnd"/>
           </w:p>
         </w:tc>
         <w:tc>
@@ -670,7 +642,6 @@
                 <w:szCs w:val="20"/>
               </w:rPr>
             </w:pPr>
-            <w:proofErr w:type="spellStart"/>
             <w:r>
               <w:rPr>
                 <w:sz w:val="20"/>
@@ -678,7 +649,6 @@
               </w:rPr>
               <w:t>Ninguno</w:t>
             </w:r>
-            <w:proofErr w:type="spellEnd"/>
           </w:p>
         </w:tc>
       </w:tr>
@@ -745,7 +715,6 @@
                 <w:szCs w:val="20"/>
               </w:rPr>
             </w:pPr>
-            <w:proofErr w:type="spellStart"/>
             <w:r>
               <w:rPr>
                 <w:sz w:val="20"/>
@@ -753,7 +722,6 @@
               </w:rPr>
               <w:t>Todos</w:t>
             </w:r>
-            <w:proofErr w:type="spellEnd"/>
           </w:p>
         </w:tc>
         <w:tc>
@@ -783,7 +751,6 @@
                 <w:szCs w:val="20"/>
               </w:rPr>
             </w:pPr>
-            <w:proofErr w:type="spellStart"/>
             <w:r>
               <w:rPr>
                 <w:sz w:val="20"/>
@@ -791,7 +758,6 @@
               </w:rPr>
               <w:t>Ninguno</w:t>
             </w:r>
-            <w:proofErr w:type="spellEnd"/>
           </w:p>
         </w:tc>
       </w:tr>
@@ -827,14 +793,7 @@
                 <w:sz w:val="20"/>
                 <w:szCs w:val="20"/>
               </w:rPr>
-              <w:t>09/07</w:t>
-            </w:r>
-            <w:r>
-              <w:rPr>
-                <w:sz w:val="20"/>
-                <w:szCs w:val="20"/>
-              </w:rPr>
-              <w:t>/23</w:t>
+              <w:t>09/07/23</w:t>
             </w:r>
           </w:p>
         </w:tc>
@@ -865,6 +824,13 @@
                 <w:szCs w:val="20"/>
               </w:rPr>
             </w:pPr>
+            <w:r>
+              <w:rPr>
+                <w:sz w:val="20"/>
+                <w:szCs w:val="20"/>
+              </w:rPr>
+              <w:t>Todos</w:t>
+            </w:r>
           </w:p>
         </w:tc>
         <w:tc>
@@ -894,6 +860,13 @@
                 <w:szCs w:val="20"/>
               </w:rPr>
             </w:pPr>
+            <w:r>
+              <w:rPr>
+                <w:sz w:val="20"/>
+                <w:szCs w:val="20"/>
+              </w:rPr>
+              <w:t>Ninguno</w:t>
+            </w:r>
           </w:p>
         </w:tc>
       </w:tr>
@@ -929,14 +902,7 @@
                 <w:sz w:val="20"/>
                 <w:szCs w:val="20"/>
               </w:rPr>
-              <w:t>09/09</w:t>
-            </w:r>
-            <w:r>
-              <w:rPr>
-                <w:sz w:val="20"/>
-                <w:szCs w:val="20"/>
-              </w:rPr>
-              <w:t>/23</w:t>
+              <w:t>09/09/23</w:t>
             </w:r>
           </w:p>
         </w:tc>
@@ -967,6 +933,13 @@
                 <w:szCs w:val="20"/>
               </w:rPr>
             </w:pPr>
+            <w:r>
+              <w:rPr>
+                <w:sz w:val="20"/>
+                <w:szCs w:val="20"/>
+              </w:rPr>
+              <w:t>Todos</w:t>
+            </w:r>
           </w:p>
         </w:tc>
         <w:tc>
@@ -996,6 +969,13 @@
                 <w:szCs w:val="20"/>
               </w:rPr>
             </w:pPr>
+            <w:r>
+              <w:rPr>
+                <w:sz w:val="20"/>
+                <w:szCs w:val="20"/>
+              </w:rPr>
+              <w:t>Ninguno</w:t>
+            </w:r>
           </w:p>
         </w:tc>
       </w:tr>
@@ -1106,34 +1086,14 @@
                 <w:szCs w:val="20"/>
               </w:rPr>
             </w:pPr>
-            <w:proofErr w:type="spellStart"/>
             <w:r>
               <w:rPr>
                 <w:b/>
                 <w:sz w:val="20"/>
                 <w:szCs w:val="20"/>
               </w:rPr>
-              <w:t>Fecha</w:t>
+              <w:t>Fecha de la ceremonia</w:t>
             </w:r>
-            <w:proofErr w:type="spellEnd"/>
-            <w:r>
-              <w:rPr>
-                <w:b/>
-                <w:sz w:val="20"/>
-                <w:szCs w:val="20"/>
-              </w:rPr>
-              <w:t xml:space="preserve"> de la </w:t>
-            </w:r>
-            <w:proofErr w:type="spellStart"/>
-            <w:r>
-              <w:rPr>
-                <w:b/>
-                <w:sz w:val="20"/>
-                <w:szCs w:val="20"/>
-              </w:rPr>
-              <w:t>ceremonia</w:t>
-            </w:r>
-            <w:proofErr w:type="spellEnd"/>
           </w:p>
         </w:tc>
         <w:tc>
@@ -1163,34 +1123,14 @@
                 <w:szCs w:val="20"/>
               </w:rPr>
             </w:pPr>
-            <w:proofErr w:type="spellStart"/>
             <w:r>
               <w:rPr>
                 <w:b/>
                 <w:sz w:val="20"/>
                 <w:szCs w:val="20"/>
               </w:rPr>
-              <w:t>Lista</w:t>
+              <w:t>Lista de asistencia</w:t>
             </w:r>
-            <w:proofErr w:type="spellEnd"/>
-            <w:r>
-              <w:rPr>
-                <w:b/>
-                <w:sz w:val="20"/>
-                <w:szCs w:val="20"/>
-              </w:rPr>
-              <w:t xml:space="preserve"> de </w:t>
-            </w:r>
-            <w:proofErr w:type="spellStart"/>
-            <w:r>
-              <w:rPr>
-                <w:b/>
-                <w:sz w:val="20"/>
-                <w:szCs w:val="20"/>
-              </w:rPr>
-              <w:t>asistencia</w:t>
-            </w:r>
-            <w:proofErr w:type="spellEnd"/>
           </w:p>
         </w:tc>
       </w:tr>
@@ -1226,14 +1166,7 @@
                 <w:sz w:val="20"/>
                 <w:szCs w:val="20"/>
               </w:rPr>
-              <w:t>09/11</w:t>
-            </w:r>
-            <w:r>
-              <w:rPr>
-                <w:sz w:val="20"/>
-                <w:szCs w:val="20"/>
-              </w:rPr>
-              <w:t>/23</w:t>
+              <w:t>09/11/23</w:t>
             </w:r>
           </w:p>
         </w:tc>
@@ -1294,66 +1227,8 @@
         <w:rPr>
           <w:lang w:val="es-ES"/>
         </w:rPr>
-        <w:t xml:space="preserve">reparar todo el ambiente para poder comenzar el desarrollo de un sistema de software, desde la creación del </w:t>
+        <w:t>reparar todo el ambiente para poder comenzar el desarrollo de un sistema de software, desde la creación del product backlog, hasta la priorización según la visión de producto definida por el Product Owner (PO).</w:t>
       </w:r>
-      <w:proofErr w:type="spellStart"/>
-      <w:r>
-        <w:rPr>
-          <w:lang w:val="es-ES"/>
-        </w:rPr>
-        <w:t>product</w:t>
-      </w:r>
-      <w:proofErr w:type="spellEnd"/>
-      <w:r>
-        <w:rPr>
-          <w:lang w:val="es-ES"/>
-        </w:rPr>
-        <w:t xml:space="preserve"> </w:t>
-      </w:r>
-      <w:proofErr w:type="spellStart"/>
-      <w:r>
-        <w:rPr>
-          <w:lang w:val="es-ES"/>
-        </w:rPr>
-        <w:t>backlog</w:t>
-      </w:r>
-      <w:proofErr w:type="spellEnd"/>
-      <w:r>
-        <w:rPr>
-          <w:lang w:val="es-ES"/>
-        </w:rPr>
-        <w:t xml:space="preserve">, hasta la priorización según la visión de producto definida por el </w:t>
-      </w:r>
-      <w:proofErr w:type="spellStart"/>
-      <w:r>
-        <w:rPr>
-          <w:lang w:val="es-ES"/>
-        </w:rPr>
-        <w:t>Product</w:t>
-      </w:r>
-      <w:proofErr w:type="spellEnd"/>
-      <w:r>
-        <w:rPr>
-          <w:lang w:val="es-ES"/>
-        </w:rPr>
-        <w:t xml:space="preserve"> </w:t>
-      </w:r>
-      <w:proofErr w:type="spellStart"/>
-      <w:r>
-        <w:rPr>
-          <w:lang w:val="es-ES"/>
-        </w:rPr>
-        <w:t>Owner</w:t>
-      </w:r>
-      <w:proofErr w:type="spellEnd"/>
-      <w:r>
-        <w:rPr>
-          <w:lang w:val="es-ES"/>
-        </w:rPr>
-        <w:t xml:space="preserve"> (PO).</w:t>
-      </w:r>
-      <w:bookmarkStart w:id="3" w:name="_GoBack"/>
-      <w:bookmarkEnd w:id="3"/>
     </w:p>
     <w:p>
       <w:pPr>
@@ -1474,23 +1349,13 @@
                 <w:szCs w:val="20"/>
               </w:rPr>
             </w:pPr>
-            <w:proofErr w:type="spellStart"/>
             <w:r>
               <w:rPr>
                 <w:b/>
                 <w:sz w:val="20"/>
                 <w:szCs w:val="20"/>
               </w:rPr>
-              <w:t>Cumplimiento</w:t>
-            </w:r>
-            <w:proofErr w:type="spellEnd"/>
-            <w:r>
-              <w:rPr>
-                <w:b/>
-                <w:sz w:val="20"/>
-                <w:szCs w:val="20"/>
-              </w:rPr>
-              <w:t xml:space="preserve"> del sprint</w:t>
+              <w:t>Cumplimiento del sprint</w:t>
             </w:r>
           </w:p>
         </w:tc>
@@ -1811,8 +1676,8 @@
           <w:szCs w:val="24"/>
         </w:rPr>
       </w:pPr>
-      <w:bookmarkStart w:id="4" w:name="_b18b29x5r88t" w:colFirst="0" w:colLast="0"/>
-      <w:bookmarkEnd w:id="4"/>
+      <w:bookmarkStart w:id="3" w:name="_b18b29x5r88t" w:colFirst="0" w:colLast="0"/>
+      <w:bookmarkEnd w:id="3"/>
       <w:r>
         <w:rPr>
           <w:b/>
@@ -1881,34 +1746,14 @@
                 <w:szCs w:val="20"/>
               </w:rPr>
             </w:pPr>
-            <w:proofErr w:type="spellStart"/>
             <w:r>
               <w:rPr>
                 <w:b/>
                 <w:sz w:val="20"/>
                 <w:szCs w:val="20"/>
               </w:rPr>
-              <w:t>Fecha</w:t>
+              <w:t>Fecha de la ceremonia</w:t>
             </w:r>
-            <w:proofErr w:type="spellEnd"/>
-            <w:r>
-              <w:rPr>
-                <w:b/>
-                <w:sz w:val="20"/>
-                <w:szCs w:val="20"/>
-              </w:rPr>
-              <w:t xml:space="preserve"> de la </w:t>
-            </w:r>
-            <w:proofErr w:type="spellStart"/>
-            <w:r>
-              <w:rPr>
-                <w:b/>
-                <w:sz w:val="20"/>
-                <w:szCs w:val="20"/>
-              </w:rPr>
-              <w:t>ceremonia</w:t>
-            </w:r>
-            <w:proofErr w:type="spellEnd"/>
           </w:p>
         </w:tc>
         <w:tc>
@@ -1938,34 +1783,14 @@
                 <w:szCs w:val="20"/>
               </w:rPr>
             </w:pPr>
-            <w:proofErr w:type="spellStart"/>
             <w:r>
               <w:rPr>
                 <w:b/>
                 <w:sz w:val="20"/>
                 <w:szCs w:val="20"/>
               </w:rPr>
-              <w:t>Lista</w:t>
+              <w:t>Lista de asistencia</w:t>
             </w:r>
-            <w:proofErr w:type="spellEnd"/>
-            <w:r>
-              <w:rPr>
-                <w:b/>
-                <w:sz w:val="20"/>
-                <w:szCs w:val="20"/>
-              </w:rPr>
-              <w:t xml:space="preserve"> de </w:t>
-            </w:r>
-            <w:proofErr w:type="spellStart"/>
-            <w:r>
-              <w:rPr>
-                <w:b/>
-                <w:sz w:val="20"/>
-                <w:szCs w:val="20"/>
-              </w:rPr>
-              <w:t>asistencia</w:t>
-            </w:r>
-            <w:proofErr w:type="spellEnd"/>
           </w:p>
         </w:tc>
       </w:tr>
@@ -1996,6 +1821,27 @@
                 <w:szCs w:val="20"/>
               </w:rPr>
             </w:pPr>
+            <w:r>
+              <w:rPr>
+                <w:sz w:val="20"/>
+                <w:szCs w:val="20"/>
+              </w:rPr>
+              <w:t>09/1</w:t>
+            </w:r>
+            <w:r>
+              <w:rPr>
+                <w:sz w:val="20"/>
+                <w:szCs w:val="20"/>
+              </w:rPr>
+              <w:t>1</w:t>
+            </w:r>
+            <w:r>
+              <w:rPr>
+                <w:sz w:val="20"/>
+                <w:szCs w:val="20"/>
+              </w:rPr>
+              <w:t>/23</w:t>
+            </w:r>
           </w:p>
         </w:tc>
         <w:tc>
@@ -2580,7 +2426,7 @@
 </file>
 
 <file path=word/endnotes.xml><?xml version="1.0" encoding="utf-8"?>
-<w:endnotes xmlns:wpc="http://schemas.microsoft.com/office/word/2010/wordprocessingCanvas" xmlns:cx="http://schemas.microsoft.com/office/drawing/2014/chartex" xmlns:mc="http://schemas.openxmlformats.org/markup-compatibility/2006" xmlns:o="urn:schemas-microsoft-com:office:office" xmlns:r="http://schemas.openxmlformats.org/officeDocument/2006/relationships" xmlns:m="http://schemas.openxmlformats.org/officeDocument/2006/math" xmlns:v="urn:schemas-microsoft-com:vml" xmlns:wp14="http://schemas.microsoft.com/office/word/2010/wordprocessingDrawing" xmlns:wp="http://schemas.openxmlformats.org/drawingml/2006/wordprocessingDrawing" xmlns:w10="urn:schemas-microsoft-com:office:word" xmlns:w="http://schemas.openxmlformats.org/wordprocessingml/2006/main" xmlns:w14="http://schemas.microsoft.com/office/word/2010/wordml" xmlns:w15="http://schemas.microsoft.com/office/word/2012/wordml" xmlns:w16se="http://schemas.microsoft.com/office/word/2015/wordml/symex" xmlns:wpg="http://schemas.microsoft.com/office/word/2010/wordprocessingGroup" xmlns:wpi="http://schemas.microsoft.com/office/word/2010/wordprocessingInk" xmlns:wne="http://schemas.microsoft.com/office/word/2006/wordml" xmlns:wps="http://schemas.microsoft.com/office/word/2010/wordprocessingShape" mc:Ignorable="w14 w15 w16se wp14">
+<w:endnotes xmlns:wpc="http://schemas.microsoft.com/office/word/2010/wordprocessingCanvas" xmlns:cx="http://schemas.microsoft.com/office/drawing/2014/chartex" xmlns:cx1="http://schemas.microsoft.com/office/drawing/2015/9/8/chartex" xmlns:cx2="http://schemas.microsoft.com/office/drawing/2015/10/21/chartex" xmlns:cx3="http://schemas.microsoft.com/office/drawing/2016/5/9/chartex" xmlns:cx4="http://schemas.microsoft.com/office/drawing/2016/5/10/chartex" xmlns:cx5="http://schemas.microsoft.com/office/drawing/2016/5/11/chartex" xmlns:cx6="http://schemas.microsoft.com/office/drawing/2016/5/12/chartex" xmlns:cx7="http://schemas.microsoft.com/office/drawing/2016/5/13/chartex" xmlns:cx8="http://schemas.microsoft.com/office/drawing/2016/5/14/chartex" xmlns:mc="http://schemas.openxmlformats.org/markup-compatibility/2006" xmlns:aink="http://schemas.microsoft.com/office/drawing/2016/ink" xmlns:am3d="http://schemas.microsoft.com/office/drawing/2017/model3d" xmlns:o="urn:schemas-microsoft-com:office:office" xmlns:oel="http://schemas.microsoft.com/office/2019/extlst" xmlns:r="http://schemas.openxmlformats.org/officeDocument/2006/relationships" xmlns:m="http://schemas.openxmlformats.org/officeDocument/2006/math" xmlns:v="urn:schemas-microsoft-com:vml" xmlns:wp14="http://schemas.microsoft.com/office/word/2010/wordprocessingDrawing" xmlns:wp="http://schemas.openxmlformats.org/drawingml/2006/wordprocessingDrawing" xmlns:w10="urn:schemas-microsoft-com:office:word" xmlns:w="http://schemas.openxmlformats.org/wordprocessingml/2006/main" xmlns:w14="http://schemas.microsoft.com/office/word/2010/wordml" xmlns:w15="http://schemas.microsoft.com/office/word/2012/wordml" xmlns:w16cex="http://schemas.microsoft.com/office/word/2018/wordml/cex" xmlns:w16cid="http://schemas.microsoft.com/office/word/2016/wordml/cid" xmlns:w16="http://schemas.microsoft.com/office/word/2018/wordml" xmlns:w16sdtdh="http://schemas.microsoft.com/office/word/2020/wordml/sdtdatahash" xmlns:w16se="http://schemas.microsoft.com/office/word/2015/wordml/symex" xmlns:wpg="http://schemas.microsoft.com/office/word/2010/wordprocessingGroup" xmlns:wpi="http://schemas.microsoft.com/office/word/2010/wordprocessingInk" xmlns:wne="http://schemas.microsoft.com/office/word/2006/wordml" xmlns:wps="http://schemas.microsoft.com/office/word/2010/wordprocessingShape" mc:Ignorable="w14 w15 w16se w16cid w16 w16cex w16sdtdh wp14">
   <w:endnote w:type="separator" w:id="-1">
     <w:p>
       <w:pPr>
@@ -2605,7 +2451,7 @@
 </file>
 
 <file path=word/footer1.xml><?xml version="1.0" encoding="utf-8"?>
-<w:ftr xmlns:wpc="http://schemas.microsoft.com/office/word/2010/wordprocessingCanvas" xmlns:cx="http://schemas.microsoft.com/office/drawing/2014/chartex" xmlns:mc="http://schemas.openxmlformats.org/markup-compatibility/2006" xmlns:o="urn:schemas-microsoft-com:office:office" xmlns:r="http://schemas.openxmlformats.org/officeDocument/2006/relationships" xmlns:m="http://schemas.openxmlformats.org/officeDocument/2006/math" xmlns:v="urn:schemas-microsoft-com:vml" xmlns:wp14="http://schemas.microsoft.com/office/word/2010/wordprocessingDrawing" xmlns:wp="http://schemas.openxmlformats.org/drawingml/2006/wordprocessingDrawing" xmlns:w10="urn:schemas-microsoft-com:office:word" xmlns:w="http://schemas.openxmlformats.org/wordprocessingml/2006/main" xmlns:w14="http://schemas.microsoft.com/office/word/2010/wordml" xmlns:w15="http://schemas.microsoft.com/office/word/2012/wordml" xmlns:w16se="http://schemas.microsoft.com/office/word/2015/wordml/symex" xmlns:wpg="http://schemas.microsoft.com/office/word/2010/wordprocessingGroup" xmlns:wpi="http://schemas.microsoft.com/office/word/2010/wordprocessingInk" xmlns:wne="http://schemas.microsoft.com/office/word/2006/wordml" xmlns:wps="http://schemas.microsoft.com/office/word/2010/wordprocessingShape" mc:Ignorable="w14 w15 w16se wp14">
+<w:ftr xmlns:wpc="http://schemas.microsoft.com/office/word/2010/wordprocessingCanvas" xmlns:cx="http://schemas.microsoft.com/office/drawing/2014/chartex" xmlns:cx1="http://schemas.microsoft.com/office/drawing/2015/9/8/chartex" xmlns:cx2="http://schemas.microsoft.com/office/drawing/2015/10/21/chartex" xmlns:cx3="http://schemas.microsoft.com/office/drawing/2016/5/9/chartex" xmlns:cx4="http://schemas.microsoft.com/office/drawing/2016/5/10/chartex" xmlns:cx5="http://schemas.microsoft.com/office/drawing/2016/5/11/chartex" xmlns:cx6="http://schemas.microsoft.com/office/drawing/2016/5/12/chartex" xmlns:cx7="http://schemas.microsoft.com/office/drawing/2016/5/13/chartex" xmlns:cx8="http://schemas.microsoft.com/office/drawing/2016/5/14/chartex" xmlns:mc="http://schemas.openxmlformats.org/markup-compatibility/2006" xmlns:aink="http://schemas.microsoft.com/office/drawing/2016/ink" xmlns:am3d="http://schemas.microsoft.com/office/drawing/2017/model3d" xmlns:o="urn:schemas-microsoft-com:office:office" xmlns:oel="http://schemas.microsoft.com/office/2019/extlst" xmlns:r="http://schemas.openxmlformats.org/officeDocument/2006/relationships" xmlns:m="http://schemas.openxmlformats.org/officeDocument/2006/math" xmlns:v="urn:schemas-microsoft-com:vml" xmlns:wp14="http://schemas.microsoft.com/office/word/2010/wordprocessingDrawing" xmlns:wp="http://schemas.openxmlformats.org/drawingml/2006/wordprocessingDrawing" xmlns:w10="urn:schemas-microsoft-com:office:word" xmlns:w="http://schemas.openxmlformats.org/wordprocessingml/2006/main" xmlns:w14="http://schemas.microsoft.com/office/word/2010/wordml" xmlns:w15="http://schemas.microsoft.com/office/word/2012/wordml" xmlns:w16cex="http://schemas.microsoft.com/office/word/2018/wordml/cex" xmlns:w16cid="http://schemas.microsoft.com/office/word/2016/wordml/cid" xmlns:w16="http://schemas.microsoft.com/office/word/2018/wordml" xmlns:w16sdtdh="http://schemas.microsoft.com/office/word/2020/wordml/sdtdatahash" xmlns:w16se="http://schemas.microsoft.com/office/word/2015/wordml/symex" xmlns:wpg="http://schemas.microsoft.com/office/word/2010/wordprocessingGroup" xmlns:wpi="http://schemas.microsoft.com/office/word/2010/wordprocessingInk" xmlns:wne="http://schemas.microsoft.com/office/word/2006/wordml" xmlns:wps="http://schemas.microsoft.com/office/word/2010/wordprocessingShape" mc:Ignorable="w14 w15 w16se w16cid w16 w16cex w16sdtdh wp14">
   <w:p>
     <w:pPr>
       <w:jc w:val="right"/>
@@ -2633,7 +2479,7 @@
 </file>
 
 <file path=word/footnotes.xml><?xml version="1.0" encoding="utf-8"?>
-<w:footnotes xmlns:wpc="http://schemas.microsoft.com/office/word/2010/wordprocessingCanvas" xmlns:cx="http://schemas.microsoft.com/office/drawing/2014/chartex" xmlns:mc="http://schemas.openxmlformats.org/markup-compatibility/2006" xmlns:o="urn:schemas-microsoft-com:office:office" xmlns:r="http://schemas.openxmlformats.org/officeDocument/2006/relationships" xmlns:m="http://schemas.openxmlformats.org/officeDocument/2006/math" xmlns:v="urn:schemas-microsoft-com:vml" xmlns:wp14="http://schemas.microsoft.com/office/word/2010/wordprocessingDrawing" xmlns:wp="http://schemas.openxmlformats.org/drawingml/2006/wordprocessingDrawing" xmlns:w10="urn:schemas-microsoft-com:office:word" xmlns:w="http://schemas.openxmlformats.org/wordprocessingml/2006/main" xmlns:w14="http://schemas.microsoft.com/office/word/2010/wordml" xmlns:w15="http://schemas.microsoft.com/office/word/2012/wordml" xmlns:w16se="http://schemas.microsoft.com/office/word/2015/wordml/symex" xmlns:wpg="http://schemas.microsoft.com/office/word/2010/wordprocessingGroup" xmlns:wpi="http://schemas.microsoft.com/office/word/2010/wordprocessingInk" xmlns:wne="http://schemas.microsoft.com/office/word/2006/wordml" xmlns:wps="http://schemas.microsoft.com/office/word/2010/wordprocessingShape" mc:Ignorable="w14 w15 w16se wp14">
+<w:footnotes xmlns:wpc="http://schemas.microsoft.com/office/word/2010/wordprocessingCanvas" xmlns:cx="http://schemas.microsoft.com/office/drawing/2014/chartex" xmlns:cx1="http://schemas.microsoft.com/office/drawing/2015/9/8/chartex" xmlns:cx2="http://schemas.microsoft.com/office/drawing/2015/10/21/chartex" xmlns:cx3="http://schemas.microsoft.com/office/drawing/2016/5/9/chartex" xmlns:cx4="http://schemas.microsoft.com/office/drawing/2016/5/10/chartex" xmlns:cx5="http://schemas.microsoft.com/office/drawing/2016/5/11/chartex" xmlns:cx6="http://schemas.microsoft.com/office/drawing/2016/5/12/chartex" xmlns:cx7="http://schemas.microsoft.com/office/drawing/2016/5/13/chartex" xmlns:cx8="http://schemas.microsoft.com/office/drawing/2016/5/14/chartex" xmlns:mc="http://schemas.openxmlformats.org/markup-compatibility/2006" xmlns:aink="http://schemas.microsoft.com/office/drawing/2016/ink" xmlns:am3d="http://schemas.microsoft.com/office/drawing/2017/model3d" xmlns:o="urn:schemas-microsoft-com:office:office" xmlns:oel="http://schemas.microsoft.com/office/2019/extlst" xmlns:r="http://schemas.openxmlformats.org/officeDocument/2006/relationships" xmlns:m="http://schemas.openxmlformats.org/officeDocument/2006/math" xmlns:v="urn:schemas-microsoft-com:vml" xmlns:wp14="http://schemas.microsoft.com/office/word/2010/wordprocessingDrawing" xmlns:wp="http://schemas.openxmlformats.org/drawingml/2006/wordprocessingDrawing" xmlns:w10="urn:schemas-microsoft-com:office:word" xmlns:w="http://schemas.openxmlformats.org/wordprocessingml/2006/main" xmlns:w14="http://schemas.microsoft.com/office/word/2010/wordml" xmlns:w15="http://schemas.microsoft.com/office/word/2012/wordml" xmlns:w16cex="http://schemas.microsoft.com/office/word/2018/wordml/cex" xmlns:w16cid="http://schemas.microsoft.com/office/word/2016/wordml/cid" xmlns:w16="http://schemas.microsoft.com/office/word/2018/wordml" xmlns:w16sdtdh="http://schemas.microsoft.com/office/word/2020/wordml/sdtdatahash" xmlns:w16se="http://schemas.microsoft.com/office/word/2015/wordml/symex" xmlns:wpg="http://schemas.microsoft.com/office/word/2010/wordprocessingGroup" xmlns:wpi="http://schemas.microsoft.com/office/word/2010/wordprocessingInk" xmlns:wne="http://schemas.microsoft.com/office/word/2006/wordml" xmlns:wps="http://schemas.microsoft.com/office/word/2010/wordprocessingShape" mc:Ignorable="w14 w15 w16se w16cid w16 w16cex w16sdtdh wp14">
   <w:footnote w:type="separator" w:id="-1">
     <w:p>
       <w:pPr>
@@ -2658,7 +2504,7 @@
 </file>
 
 <file path=word/header1.xml><?xml version="1.0" encoding="utf-8"?>
-<w:hdr xmlns:wpc="http://schemas.microsoft.com/office/word/2010/wordprocessingCanvas" xmlns:cx="http://schemas.microsoft.com/office/drawing/2014/chartex" xmlns:mc="http://schemas.openxmlformats.org/markup-compatibility/2006" xmlns:o="urn:schemas-microsoft-com:office:office" xmlns:r="http://schemas.openxmlformats.org/officeDocument/2006/relationships" xmlns:m="http://schemas.openxmlformats.org/officeDocument/2006/math" xmlns:v="urn:schemas-microsoft-com:vml" xmlns:wp14="http://schemas.microsoft.com/office/word/2010/wordprocessingDrawing" xmlns:wp="http://schemas.openxmlformats.org/drawingml/2006/wordprocessingDrawing" xmlns:w10="urn:schemas-microsoft-com:office:word" xmlns:w="http://schemas.openxmlformats.org/wordprocessingml/2006/main" xmlns:w14="http://schemas.microsoft.com/office/word/2010/wordml" xmlns:w15="http://schemas.microsoft.com/office/word/2012/wordml" xmlns:w16se="http://schemas.microsoft.com/office/word/2015/wordml/symex" xmlns:wpg="http://schemas.microsoft.com/office/word/2010/wordprocessingGroup" xmlns:wpi="http://schemas.microsoft.com/office/word/2010/wordprocessingInk" xmlns:wne="http://schemas.microsoft.com/office/word/2006/wordml" xmlns:wps="http://schemas.microsoft.com/office/word/2010/wordprocessingShape" mc:Ignorable="w14 w15 w16se wp14">
+<w:hdr xmlns:wpc="http://schemas.microsoft.com/office/word/2010/wordprocessingCanvas" xmlns:cx="http://schemas.microsoft.com/office/drawing/2014/chartex" xmlns:cx1="http://schemas.microsoft.com/office/drawing/2015/9/8/chartex" xmlns:cx2="http://schemas.microsoft.com/office/drawing/2015/10/21/chartex" xmlns:cx3="http://schemas.microsoft.com/office/drawing/2016/5/9/chartex" xmlns:cx4="http://schemas.microsoft.com/office/drawing/2016/5/10/chartex" xmlns:cx5="http://schemas.microsoft.com/office/drawing/2016/5/11/chartex" xmlns:cx6="http://schemas.microsoft.com/office/drawing/2016/5/12/chartex" xmlns:cx7="http://schemas.microsoft.com/office/drawing/2016/5/13/chartex" xmlns:cx8="http://schemas.microsoft.com/office/drawing/2016/5/14/chartex" xmlns:mc="http://schemas.openxmlformats.org/markup-compatibility/2006" xmlns:aink="http://schemas.microsoft.com/office/drawing/2016/ink" xmlns:am3d="http://schemas.microsoft.com/office/drawing/2017/model3d" xmlns:o="urn:schemas-microsoft-com:office:office" xmlns:oel="http://schemas.microsoft.com/office/2019/extlst" xmlns:r="http://schemas.openxmlformats.org/officeDocument/2006/relationships" xmlns:m="http://schemas.openxmlformats.org/officeDocument/2006/math" xmlns:v="urn:schemas-microsoft-com:vml" xmlns:wp14="http://schemas.microsoft.com/office/word/2010/wordprocessingDrawing" xmlns:wp="http://schemas.openxmlformats.org/drawingml/2006/wordprocessingDrawing" xmlns:w10="urn:schemas-microsoft-com:office:word" xmlns:w="http://schemas.openxmlformats.org/wordprocessingml/2006/main" xmlns:w14="http://schemas.microsoft.com/office/word/2010/wordml" xmlns:w15="http://schemas.microsoft.com/office/word/2012/wordml" xmlns:w16cex="http://schemas.microsoft.com/office/word/2018/wordml/cex" xmlns:w16cid="http://schemas.microsoft.com/office/word/2016/wordml/cid" xmlns:w16="http://schemas.microsoft.com/office/word/2018/wordml" xmlns:w16sdtdh="http://schemas.microsoft.com/office/word/2020/wordml/sdtdatahash" xmlns:w16se="http://schemas.microsoft.com/office/word/2015/wordml/symex" xmlns:wpg="http://schemas.microsoft.com/office/word/2010/wordprocessingGroup" xmlns:wpi="http://schemas.microsoft.com/office/word/2010/wordprocessingInk" xmlns:wne="http://schemas.microsoft.com/office/word/2006/wordml" xmlns:wps="http://schemas.microsoft.com/office/word/2010/wordprocessingShape" mc:Ignorable="w14 w15 w16se w16cid w16 w16cex w16sdtdh wp14">
   <w:p>
     <w:pPr>
       <w:jc w:val="right"/>
@@ -2925,7 +2771,7 @@
 </file>
 
 <file path=word/numbering.xml><?xml version="1.0" encoding="utf-8"?>
-<w:numbering xmlns:wpc="http://schemas.microsoft.com/office/word/2010/wordprocessingCanvas" xmlns:cx="http://schemas.microsoft.com/office/drawing/2014/chartex" xmlns:mc="http://schemas.openxmlformats.org/markup-compatibility/2006" xmlns:o="urn:schemas-microsoft-com:office:office" xmlns:r="http://schemas.openxmlformats.org/officeDocument/2006/relationships" xmlns:m="http://schemas.openxmlformats.org/officeDocument/2006/math" xmlns:v="urn:schemas-microsoft-com:vml" xmlns:wp14="http://schemas.microsoft.com/office/word/2010/wordprocessingDrawing" xmlns:wp="http://schemas.openxmlformats.org/drawingml/2006/wordprocessingDrawing" xmlns:w10="urn:schemas-microsoft-com:office:word" xmlns:w="http://schemas.openxmlformats.org/wordprocessingml/2006/main" xmlns:w14="http://schemas.microsoft.com/office/word/2010/wordml" xmlns:w15="http://schemas.microsoft.com/office/word/2012/wordml" xmlns:w16se="http://schemas.microsoft.com/office/word/2015/wordml/symex" xmlns:wpg="http://schemas.microsoft.com/office/word/2010/wordprocessingGroup" xmlns:wpi="http://schemas.microsoft.com/office/word/2010/wordprocessingInk" xmlns:wne="http://schemas.microsoft.com/office/word/2006/wordml" xmlns:wps="http://schemas.microsoft.com/office/word/2010/wordprocessingShape" mc:Ignorable="w14 w15 w16se wp14">
+<w:numbering xmlns:wpc="http://schemas.microsoft.com/office/word/2010/wordprocessingCanvas" xmlns:cx="http://schemas.microsoft.com/office/drawing/2014/chartex" xmlns:cx1="http://schemas.microsoft.com/office/drawing/2015/9/8/chartex" xmlns:cx2="http://schemas.microsoft.com/office/drawing/2015/10/21/chartex" xmlns:cx3="http://schemas.microsoft.com/office/drawing/2016/5/9/chartex" xmlns:cx4="http://schemas.microsoft.com/office/drawing/2016/5/10/chartex" xmlns:cx5="http://schemas.microsoft.com/office/drawing/2016/5/11/chartex" xmlns:cx6="http://schemas.microsoft.com/office/drawing/2016/5/12/chartex" xmlns:cx7="http://schemas.microsoft.com/office/drawing/2016/5/13/chartex" xmlns:cx8="http://schemas.microsoft.com/office/drawing/2016/5/14/chartex" xmlns:mc="http://schemas.openxmlformats.org/markup-compatibility/2006" xmlns:aink="http://schemas.microsoft.com/office/drawing/2016/ink" xmlns:am3d="http://schemas.microsoft.com/office/drawing/2017/model3d" xmlns:o="urn:schemas-microsoft-com:office:office" xmlns:oel="http://schemas.microsoft.com/office/2019/extlst" xmlns:r="http://schemas.openxmlformats.org/officeDocument/2006/relationships" xmlns:m="http://schemas.openxmlformats.org/officeDocument/2006/math" xmlns:v="urn:schemas-microsoft-com:vml" xmlns:wp14="http://schemas.microsoft.com/office/word/2010/wordprocessingDrawing" xmlns:wp="http://schemas.openxmlformats.org/drawingml/2006/wordprocessingDrawing" xmlns:w10="urn:schemas-microsoft-com:office:word" xmlns:w="http://schemas.openxmlformats.org/wordprocessingml/2006/main" xmlns:w14="http://schemas.microsoft.com/office/word/2010/wordml" xmlns:w15="http://schemas.microsoft.com/office/word/2012/wordml" xmlns:w16cex="http://schemas.microsoft.com/office/word/2018/wordml/cex" xmlns:w16cid="http://schemas.microsoft.com/office/word/2016/wordml/cid" xmlns:w16="http://schemas.microsoft.com/office/word/2018/wordml" xmlns:w16sdtdh="http://schemas.microsoft.com/office/word/2020/wordml/sdtdatahash" xmlns:w16se="http://schemas.microsoft.com/office/word/2015/wordml/symex" xmlns:wpg="http://schemas.microsoft.com/office/word/2010/wordprocessingGroup" xmlns:wpi="http://schemas.microsoft.com/office/word/2010/wordprocessingInk" xmlns:wne="http://schemas.microsoft.com/office/word/2006/wordml" xmlns:wps="http://schemas.microsoft.com/office/word/2010/wordprocessingShape" mc:Ignorable="w14 w15 w16se w16cid w16 w16cex w16sdtdh wp14">
   <w:abstractNum w:abstractNumId="0" w15:restartNumberingAfterBreak="0">
     <w:nsid w:val="045F5E96"/>
     <w:multiLevelType w:val="multilevel"/>
@@ -3265,20 +3111,20 @@
       </w:rPr>
     </w:lvl>
   </w:abstractNum>
-  <w:num w:numId="1">
+  <w:num w:numId="1" w16cid:durableId="625812566">
     <w:abstractNumId w:val="0"/>
   </w:num>
-  <w:num w:numId="2">
+  <w:num w:numId="2" w16cid:durableId="1368943958">
     <w:abstractNumId w:val="2"/>
   </w:num>
-  <w:num w:numId="3">
+  <w:num w:numId="3" w16cid:durableId="1020008445">
     <w:abstractNumId w:val="1"/>
   </w:num>
 </w:numbering>
 </file>
 
 <file path=word/styles.xml><?xml version="1.0" encoding="utf-8"?>
-<w:styles xmlns:mc="http://schemas.openxmlformats.org/markup-compatibility/2006" xmlns:r="http://schemas.openxmlformats.org/officeDocument/2006/relationships" xmlns:w="http://schemas.openxmlformats.org/wordprocessingml/2006/main" xmlns:w14="http://schemas.microsoft.com/office/word/2010/wordml" xmlns:w15="http://schemas.microsoft.com/office/word/2012/wordml" xmlns:w16se="http://schemas.microsoft.com/office/word/2015/wordml/symex" mc:Ignorable="w14 w15 w16se">
+<w:styles xmlns:mc="http://schemas.openxmlformats.org/markup-compatibility/2006" xmlns:r="http://schemas.openxmlformats.org/officeDocument/2006/relationships" xmlns:w="http://schemas.openxmlformats.org/wordprocessingml/2006/main" xmlns:w14="http://schemas.microsoft.com/office/word/2010/wordml" xmlns:w15="http://schemas.microsoft.com/office/word/2012/wordml" xmlns:w16cex="http://schemas.microsoft.com/office/word/2018/wordml/cex" xmlns:w16cid="http://schemas.microsoft.com/office/word/2016/wordml/cid" xmlns:w16="http://schemas.microsoft.com/office/word/2018/wordml" xmlns:w16sdtdh="http://schemas.microsoft.com/office/word/2020/wordml/sdtdatahash" xmlns:w16se="http://schemas.microsoft.com/office/word/2015/wordml/symex" mc:Ignorable="w14 w15 w16se w16cid w16 w16cex w16sdtdh">
   <w:docDefaults>
     <w:rPrDefault>
       <w:rPr>
@@ -3294,7 +3140,7 @@
       </w:pPr>
     </w:pPrDefault>
   </w:docDefaults>
-  <w:latentStyles w:defLockedState="0" w:defUIPriority="99" w:defSemiHidden="0" w:defUnhideWhenUsed="0" w:defQFormat="0" w:count="371">
+  <w:latentStyles w:defLockedState="0" w:defUIPriority="99" w:defSemiHidden="0" w:defUnhideWhenUsed="0" w:defQFormat="0" w:count="376">
     <w:lsdException w:name="Normal" w:uiPriority="0" w:qFormat="1"/>
     <w:lsdException w:name="heading 1" w:uiPriority="9" w:qFormat="1"/>
     <w:lsdException w:name="heading 2" w:semiHidden="1" w:uiPriority="9" w:unhideWhenUsed="1" w:qFormat="1"/>
@@ -3666,6 +3512,11 @@
     <w:lsdException w:name="List Table 5 Dark Accent 6" w:uiPriority="50"/>
     <w:lsdException w:name="List Table 6 Colorful Accent 6" w:uiPriority="51"/>
     <w:lsdException w:name="List Table 7 Colorful Accent 6" w:uiPriority="52"/>
+    <w:lsdException w:name="Mention" w:semiHidden="1" w:unhideWhenUsed="1"/>
+    <w:lsdException w:name="Smart Hyperlink" w:semiHidden="1" w:unhideWhenUsed="1"/>
+    <w:lsdException w:name="Hashtag" w:semiHidden="1" w:unhideWhenUsed="1"/>
+    <w:lsdException w:name="Unresolved Mention" w:semiHidden="1" w:unhideWhenUsed="1"/>
+    <w:lsdException w:name="Smart Link" w:semiHidden="1" w:unhideWhenUsed="1"/>
   </w:latentStyles>
   <w:style w:type="paragraph" w:default="1" w:styleId="Normal">
     <w:name w:val="Normal"/>

</xml_diff>

<commit_message>
Revert "Corrige estructura de directorios y contenido faltante de entrega"
This reverts commit e2667a9766cd15e34b620217c7c454f90acf4448.
</commit_message>
<xml_diff>
--- a/documents/Artefacto de ceremonias.docx
+++ b/documents/Artefacto de ceremonias.docx
@@ -1,6 +1,6 @@
 
 <file path=word/document.xml><?xml version="1.0" encoding="utf-8"?>
-<w:document xmlns:wpc="http://schemas.microsoft.com/office/word/2010/wordprocessingCanvas" xmlns:cx="http://schemas.microsoft.com/office/drawing/2014/chartex" xmlns:cx1="http://schemas.microsoft.com/office/drawing/2015/9/8/chartex" xmlns:cx2="http://schemas.microsoft.com/office/drawing/2015/10/21/chartex" xmlns:cx3="http://schemas.microsoft.com/office/drawing/2016/5/9/chartex" xmlns:cx4="http://schemas.microsoft.com/office/drawing/2016/5/10/chartex" xmlns:cx5="http://schemas.microsoft.com/office/drawing/2016/5/11/chartex" xmlns:cx6="http://schemas.microsoft.com/office/drawing/2016/5/12/chartex" xmlns:cx7="http://schemas.microsoft.com/office/drawing/2016/5/13/chartex" xmlns:cx8="http://schemas.microsoft.com/office/drawing/2016/5/14/chartex" xmlns:mc="http://schemas.openxmlformats.org/markup-compatibility/2006" xmlns:aink="http://schemas.microsoft.com/office/drawing/2016/ink" xmlns:am3d="http://schemas.microsoft.com/office/drawing/2017/model3d" xmlns:o="urn:schemas-microsoft-com:office:office" xmlns:oel="http://schemas.microsoft.com/office/2019/extlst" xmlns:r="http://schemas.openxmlformats.org/officeDocument/2006/relationships" xmlns:m="http://schemas.openxmlformats.org/officeDocument/2006/math" xmlns:v="urn:schemas-microsoft-com:vml" xmlns:wp14="http://schemas.microsoft.com/office/word/2010/wordprocessingDrawing" xmlns:wp="http://schemas.openxmlformats.org/drawingml/2006/wordprocessingDrawing" xmlns:w10="urn:schemas-microsoft-com:office:word" xmlns:w="http://schemas.openxmlformats.org/wordprocessingml/2006/main" xmlns:w14="http://schemas.microsoft.com/office/word/2010/wordml" xmlns:w15="http://schemas.microsoft.com/office/word/2012/wordml" xmlns:w16cex="http://schemas.microsoft.com/office/word/2018/wordml/cex" xmlns:w16cid="http://schemas.microsoft.com/office/word/2016/wordml/cid" xmlns:w16="http://schemas.microsoft.com/office/word/2018/wordml" xmlns:w16sdtdh="http://schemas.microsoft.com/office/word/2020/wordml/sdtdatahash" xmlns:w16se="http://schemas.microsoft.com/office/word/2015/wordml/symex" xmlns:wpg="http://schemas.microsoft.com/office/word/2010/wordprocessingGroup" xmlns:wpi="http://schemas.microsoft.com/office/word/2010/wordprocessingInk" xmlns:wne="http://schemas.microsoft.com/office/word/2006/wordml" xmlns:wps="http://schemas.microsoft.com/office/word/2010/wordprocessingShape" mc:Ignorable="w14 w15 w16se w16cid w16 w16cex w16sdtdh wp14">
+<w:document xmlns:wpc="http://schemas.microsoft.com/office/word/2010/wordprocessingCanvas" xmlns:cx="http://schemas.microsoft.com/office/drawing/2014/chartex" xmlns:mc="http://schemas.openxmlformats.org/markup-compatibility/2006" xmlns:o="urn:schemas-microsoft-com:office:office" xmlns:r="http://schemas.openxmlformats.org/officeDocument/2006/relationships" xmlns:m="http://schemas.openxmlformats.org/officeDocument/2006/math" xmlns:v="urn:schemas-microsoft-com:vml" xmlns:wp14="http://schemas.microsoft.com/office/word/2010/wordprocessingDrawing" xmlns:wp="http://schemas.openxmlformats.org/drawingml/2006/wordprocessingDrawing" xmlns:w10="urn:schemas-microsoft-com:office:word" xmlns:w="http://schemas.openxmlformats.org/wordprocessingml/2006/main" xmlns:w14="http://schemas.microsoft.com/office/word/2010/wordml" xmlns:w15="http://schemas.microsoft.com/office/word/2012/wordml" xmlns:w16se="http://schemas.microsoft.com/office/word/2015/wordml/symex" xmlns:wpg="http://schemas.microsoft.com/office/word/2010/wordprocessingGroup" xmlns:wpi="http://schemas.microsoft.com/office/word/2010/wordprocessingInk" xmlns:wne="http://schemas.microsoft.com/office/word/2006/wordml" xmlns:wps="http://schemas.microsoft.com/office/word/2010/wordprocessingShape" mc:Ignorable="w14 w15 w16se wp14">
   <w:body>
     <w:p>
       <w:pPr>
@@ -133,6 +133,7 @@
                 <w:szCs w:val="20"/>
               </w:rPr>
             </w:pPr>
+            <w:proofErr w:type="spellStart"/>
             <w:r>
               <w:rPr>
                 <w:b/>
@@ -141,6 +142,7 @@
               </w:rPr>
               <w:t>Fecha</w:t>
             </w:r>
+            <w:proofErr w:type="spellEnd"/>
           </w:p>
         </w:tc>
         <w:tc>
@@ -170,6 +172,7 @@
                 <w:szCs w:val="20"/>
               </w:rPr>
             </w:pPr>
+            <w:proofErr w:type="spellStart"/>
             <w:r>
               <w:rPr>
                 <w:b/>
@@ -178,6 +181,7 @@
               </w:rPr>
               <w:t>Asistencia</w:t>
             </w:r>
+            <w:proofErr w:type="spellEnd"/>
           </w:p>
         </w:tc>
         <w:tc>
@@ -213,8 +217,18 @@
                 <w:sz w:val="20"/>
                 <w:szCs w:val="20"/>
               </w:rPr>
-              <w:t>Roadblock reportado</w:t>
+              <w:t xml:space="preserve">Roadblock </w:t>
             </w:r>
+            <w:proofErr w:type="spellStart"/>
+            <w:r>
+              <w:rPr>
+                <w:b/>
+                <w:sz w:val="20"/>
+                <w:szCs w:val="20"/>
+              </w:rPr>
+              <w:t>reportado</w:t>
+            </w:r>
+            <w:proofErr w:type="spellEnd"/>
           </w:p>
         </w:tc>
       </w:tr>
@@ -279,6 +293,7 @@
                 <w:szCs w:val="20"/>
               </w:rPr>
             </w:pPr>
+            <w:proofErr w:type="spellStart"/>
             <w:r>
               <w:rPr>
                 <w:sz w:val="20"/>
@@ -286,6 +301,7 @@
               </w:rPr>
               <w:t>Todos</w:t>
             </w:r>
+            <w:proofErr w:type="spellEnd"/>
           </w:p>
         </w:tc>
         <w:tc>
@@ -314,6 +330,7 @@
                 <w:szCs w:val="20"/>
               </w:rPr>
             </w:pPr>
+            <w:proofErr w:type="spellStart"/>
             <w:r>
               <w:rPr>
                 <w:sz w:val="20"/>
@@ -321,6 +338,7 @@
               </w:rPr>
               <w:t>Ninguno</w:t>
             </w:r>
+            <w:proofErr w:type="spellEnd"/>
           </w:p>
         </w:tc>
       </w:tr>
@@ -387,6 +405,7 @@
                 <w:szCs w:val="20"/>
               </w:rPr>
             </w:pPr>
+            <w:proofErr w:type="spellStart"/>
             <w:r>
               <w:rPr>
                 <w:sz w:val="20"/>
@@ -394,6 +413,7 @@
               </w:rPr>
               <w:t>Todos</w:t>
             </w:r>
+            <w:proofErr w:type="spellEnd"/>
           </w:p>
         </w:tc>
         <w:tc>
@@ -423,6 +443,7 @@
                 <w:szCs w:val="20"/>
               </w:rPr>
             </w:pPr>
+            <w:proofErr w:type="spellStart"/>
             <w:r>
               <w:rPr>
                 <w:sz w:val="20"/>
@@ -430,6 +451,7 @@
               </w:rPr>
               <w:t>Ninguno</w:t>
             </w:r>
+            <w:proofErr w:type="spellEnd"/>
           </w:p>
         </w:tc>
       </w:tr>
@@ -497,6 +519,7 @@
                 <w:szCs w:val="20"/>
               </w:rPr>
             </w:pPr>
+            <w:proofErr w:type="spellStart"/>
             <w:r>
               <w:rPr>
                 <w:sz w:val="20"/>
@@ -504,6 +527,7 @@
               </w:rPr>
               <w:t>Todos</w:t>
             </w:r>
+            <w:proofErr w:type="spellEnd"/>
           </w:p>
         </w:tc>
         <w:tc>
@@ -533,6 +557,7 @@
                 <w:szCs w:val="20"/>
               </w:rPr>
             </w:pPr>
+            <w:proofErr w:type="spellStart"/>
             <w:r>
               <w:rPr>
                 <w:sz w:val="20"/>
@@ -540,6 +565,7 @@
               </w:rPr>
               <w:t>Ninguno</w:t>
             </w:r>
+            <w:proofErr w:type="spellEnd"/>
           </w:p>
         </w:tc>
       </w:tr>
@@ -606,6 +632,7 @@
                 <w:szCs w:val="20"/>
               </w:rPr>
             </w:pPr>
+            <w:proofErr w:type="spellStart"/>
             <w:r>
               <w:rPr>
                 <w:sz w:val="20"/>
@@ -613,6 +640,7 @@
               </w:rPr>
               <w:t>Todos</w:t>
             </w:r>
+            <w:proofErr w:type="spellEnd"/>
           </w:p>
         </w:tc>
         <w:tc>
@@ -642,6 +670,7 @@
                 <w:szCs w:val="20"/>
               </w:rPr>
             </w:pPr>
+            <w:proofErr w:type="spellStart"/>
             <w:r>
               <w:rPr>
                 <w:sz w:val="20"/>
@@ -649,6 +678,7 @@
               </w:rPr>
               <w:t>Ninguno</w:t>
             </w:r>
+            <w:proofErr w:type="spellEnd"/>
           </w:p>
         </w:tc>
       </w:tr>
@@ -715,6 +745,7 @@
                 <w:szCs w:val="20"/>
               </w:rPr>
             </w:pPr>
+            <w:proofErr w:type="spellStart"/>
             <w:r>
               <w:rPr>
                 <w:sz w:val="20"/>
@@ -722,6 +753,7 @@
               </w:rPr>
               <w:t>Todos</w:t>
             </w:r>
+            <w:proofErr w:type="spellEnd"/>
           </w:p>
         </w:tc>
         <w:tc>
@@ -751,6 +783,7 @@
                 <w:szCs w:val="20"/>
               </w:rPr>
             </w:pPr>
+            <w:proofErr w:type="spellStart"/>
             <w:r>
               <w:rPr>
                 <w:sz w:val="20"/>
@@ -758,6 +791,7 @@
               </w:rPr>
               <w:t>Ninguno</w:t>
             </w:r>
+            <w:proofErr w:type="spellEnd"/>
           </w:p>
         </w:tc>
       </w:tr>
@@ -793,7 +827,14 @@
                 <w:sz w:val="20"/>
                 <w:szCs w:val="20"/>
               </w:rPr>
-              <w:t>09/07/23</w:t>
+              <w:t>09/07</w:t>
+            </w:r>
+            <w:r>
+              <w:rPr>
+                <w:sz w:val="20"/>
+                <w:szCs w:val="20"/>
+              </w:rPr>
+              <w:t>/23</w:t>
             </w:r>
           </w:p>
         </w:tc>
@@ -824,13 +865,6 @@
                 <w:szCs w:val="20"/>
               </w:rPr>
             </w:pPr>
-            <w:r>
-              <w:rPr>
-                <w:sz w:val="20"/>
-                <w:szCs w:val="20"/>
-              </w:rPr>
-              <w:t>Todos</w:t>
-            </w:r>
           </w:p>
         </w:tc>
         <w:tc>
@@ -860,13 +894,6 @@
                 <w:szCs w:val="20"/>
               </w:rPr>
             </w:pPr>
-            <w:r>
-              <w:rPr>
-                <w:sz w:val="20"/>
-                <w:szCs w:val="20"/>
-              </w:rPr>
-              <w:t>Ninguno</w:t>
-            </w:r>
           </w:p>
         </w:tc>
       </w:tr>
@@ -902,7 +929,14 @@
                 <w:sz w:val="20"/>
                 <w:szCs w:val="20"/>
               </w:rPr>
-              <w:t>09/09/23</w:t>
+              <w:t>09/09</w:t>
+            </w:r>
+            <w:r>
+              <w:rPr>
+                <w:sz w:val="20"/>
+                <w:szCs w:val="20"/>
+              </w:rPr>
+              <w:t>/23</w:t>
             </w:r>
           </w:p>
         </w:tc>
@@ -933,13 +967,6 @@
                 <w:szCs w:val="20"/>
               </w:rPr>
             </w:pPr>
-            <w:r>
-              <w:rPr>
-                <w:sz w:val="20"/>
-                <w:szCs w:val="20"/>
-              </w:rPr>
-              <w:t>Todos</w:t>
-            </w:r>
           </w:p>
         </w:tc>
         <w:tc>
@@ -969,13 +996,6 @@
                 <w:szCs w:val="20"/>
               </w:rPr>
             </w:pPr>
-            <w:r>
-              <w:rPr>
-                <w:sz w:val="20"/>
-                <w:szCs w:val="20"/>
-              </w:rPr>
-              <w:t>Ninguno</w:t>
-            </w:r>
           </w:p>
         </w:tc>
       </w:tr>
@@ -1086,14 +1106,34 @@
                 <w:szCs w:val="20"/>
               </w:rPr>
             </w:pPr>
+            <w:proofErr w:type="spellStart"/>
             <w:r>
               <w:rPr>
                 <w:b/>
                 <w:sz w:val="20"/>
                 <w:szCs w:val="20"/>
               </w:rPr>
-              <w:t>Fecha de la ceremonia</w:t>
+              <w:t>Fecha</w:t>
             </w:r>
+            <w:proofErr w:type="spellEnd"/>
+            <w:r>
+              <w:rPr>
+                <w:b/>
+                <w:sz w:val="20"/>
+                <w:szCs w:val="20"/>
+              </w:rPr>
+              <w:t xml:space="preserve"> de la </w:t>
+            </w:r>
+            <w:proofErr w:type="spellStart"/>
+            <w:r>
+              <w:rPr>
+                <w:b/>
+                <w:sz w:val="20"/>
+                <w:szCs w:val="20"/>
+              </w:rPr>
+              <w:t>ceremonia</w:t>
+            </w:r>
+            <w:proofErr w:type="spellEnd"/>
           </w:p>
         </w:tc>
         <w:tc>
@@ -1123,14 +1163,34 @@
                 <w:szCs w:val="20"/>
               </w:rPr>
             </w:pPr>
+            <w:proofErr w:type="spellStart"/>
             <w:r>
               <w:rPr>
                 <w:b/>
                 <w:sz w:val="20"/>
                 <w:szCs w:val="20"/>
               </w:rPr>
-              <w:t>Lista de asistencia</w:t>
+              <w:t>Lista</w:t>
             </w:r>
+            <w:proofErr w:type="spellEnd"/>
+            <w:r>
+              <w:rPr>
+                <w:b/>
+                <w:sz w:val="20"/>
+                <w:szCs w:val="20"/>
+              </w:rPr>
+              <w:t xml:space="preserve"> de </w:t>
+            </w:r>
+            <w:proofErr w:type="spellStart"/>
+            <w:r>
+              <w:rPr>
+                <w:b/>
+                <w:sz w:val="20"/>
+                <w:szCs w:val="20"/>
+              </w:rPr>
+              <w:t>asistencia</w:t>
+            </w:r>
+            <w:proofErr w:type="spellEnd"/>
           </w:p>
         </w:tc>
       </w:tr>
@@ -1166,7 +1226,14 @@
                 <w:sz w:val="20"/>
                 <w:szCs w:val="20"/>
               </w:rPr>
-              <w:t>09/11/23</w:t>
+              <w:t>09/11</w:t>
+            </w:r>
+            <w:r>
+              <w:rPr>
+                <w:sz w:val="20"/>
+                <w:szCs w:val="20"/>
+              </w:rPr>
+              <w:t>/23</w:t>
             </w:r>
           </w:p>
         </w:tc>
@@ -1227,8 +1294,66 @@
         <w:rPr>
           <w:lang w:val="es-ES"/>
         </w:rPr>
-        <w:t>reparar todo el ambiente para poder comenzar el desarrollo de un sistema de software, desde la creación del product backlog, hasta la priorización según la visión de producto definida por el Product Owner (PO).</w:t>
+        <w:t xml:space="preserve">reparar todo el ambiente para poder comenzar el desarrollo de un sistema de software, desde la creación del </w:t>
       </w:r>
+      <w:proofErr w:type="spellStart"/>
+      <w:r>
+        <w:rPr>
+          <w:lang w:val="es-ES"/>
+        </w:rPr>
+        <w:t>product</w:t>
+      </w:r>
+      <w:proofErr w:type="spellEnd"/>
+      <w:r>
+        <w:rPr>
+          <w:lang w:val="es-ES"/>
+        </w:rPr>
+        <w:t xml:space="preserve"> </w:t>
+      </w:r>
+      <w:proofErr w:type="spellStart"/>
+      <w:r>
+        <w:rPr>
+          <w:lang w:val="es-ES"/>
+        </w:rPr>
+        <w:t>backlog</w:t>
+      </w:r>
+      <w:proofErr w:type="spellEnd"/>
+      <w:r>
+        <w:rPr>
+          <w:lang w:val="es-ES"/>
+        </w:rPr>
+        <w:t xml:space="preserve">, hasta la priorización según la visión de producto definida por el </w:t>
+      </w:r>
+      <w:proofErr w:type="spellStart"/>
+      <w:r>
+        <w:rPr>
+          <w:lang w:val="es-ES"/>
+        </w:rPr>
+        <w:t>Product</w:t>
+      </w:r>
+      <w:proofErr w:type="spellEnd"/>
+      <w:r>
+        <w:rPr>
+          <w:lang w:val="es-ES"/>
+        </w:rPr>
+        <w:t xml:space="preserve"> </w:t>
+      </w:r>
+      <w:proofErr w:type="spellStart"/>
+      <w:r>
+        <w:rPr>
+          <w:lang w:val="es-ES"/>
+        </w:rPr>
+        <w:t>Owner</w:t>
+      </w:r>
+      <w:proofErr w:type="spellEnd"/>
+      <w:r>
+        <w:rPr>
+          <w:lang w:val="es-ES"/>
+        </w:rPr>
+        <w:t xml:space="preserve"> (PO).</w:t>
+      </w:r>
+      <w:bookmarkStart w:id="3" w:name="_GoBack"/>
+      <w:bookmarkEnd w:id="3"/>
     </w:p>
     <w:p>
       <w:pPr>
@@ -1349,13 +1474,23 @@
                 <w:szCs w:val="20"/>
               </w:rPr>
             </w:pPr>
+            <w:proofErr w:type="spellStart"/>
             <w:r>
               <w:rPr>
                 <w:b/>
                 <w:sz w:val="20"/>
                 <w:szCs w:val="20"/>
               </w:rPr>
-              <w:t>Cumplimiento del sprint</w:t>
+              <w:t>Cumplimiento</w:t>
+            </w:r>
+            <w:proofErr w:type="spellEnd"/>
+            <w:r>
+              <w:rPr>
+                <w:b/>
+                <w:sz w:val="20"/>
+                <w:szCs w:val="20"/>
+              </w:rPr>
+              <w:t xml:space="preserve"> del sprint</w:t>
             </w:r>
           </w:p>
         </w:tc>
@@ -1676,8 +1811,8 @@
           <w:szCs w:val="24"/>
         </w:rPr>
       </w:pPr>
-      <w:bookmarkStart w:id="3" w:name="_b18b29x5r88t" w:colFirst="0" w:colLast="0"/>
-      <w:bookmarkEnd w:id="3"/>
+      <w:bookmarkStart w:id="4" w:name="_b18b29x5r88t" w:colFirst="0" w:colLast="0"/>
+      <w:bookmarkEnd w:id="4"/>
       <w:r>
         <w:rPr>
           <w:b/>
@@ -1746,14 +1881,34 @@
                 <w:szCs w:val="20"/>
               </w:rPr>
             </w:pPr>
+            <w:proofErr w:type="spellStart"/>
             <w:r>
               <w:rPr>
                 <w:b/>
                 <w:sz w:val="20"/>
                 <w:szCs w:val="20"/>
               </w:rPr>
-              <w:t>Fecha de la ceremonia</w:t>
+              <w:t>Fecha</w:t>
             </w:r>
+            <w:proofErr w:type="spellEnd"/>
+            <w:r>
+              <w:rPr>
+                <w:b/>
+                <w:sz w:val="20"/>
+                <w:szCs w:val="20"/>
+              </w:rPr>
+              <w:t xml:space="preserve"> de la </w:t>
+            </w:r>
+            <w:proofErr w:type="spellStart"/>
+            <w:r>
+              <w:rPr>
+                <w:b/>
+                <w:sz w:val="20"/>
+                <w:szCs w:val="20"/>
+              </w:rPr>
+              <w:t>ceremonia</w:t>
+            </w:r>
+            <w:proofErr w:type="spellEnd"/>
           </w:p>
         </w:tc>
         <w:tc>
@@ -1783,14 +1938,34 @@
                 <w:szCs w:val="20"/>
               </w:rPr>
             </w:pPr>
+            <w:proofErr w:type="spellStart"/>
             <w:r>
               <w:rPr>
                 <w:b/>
                 <w:sz w:val="20"/>
                 <w:szCs w:val="20"/>
               </w:rPr>
-              <w:t>Lista de asistencia</w:t>
+              <w:t>Lista</w:t>
             </w:r>
+            <w:proofErr w:type="spellEnd"/>
+            <w:r>
+              <w:rPr>
+                <w:b/>
+                <w:sz w:val="20"/>
+                <w:szCs w:val="20"/>
+              </w:rPr>
+              <w:t xml:space="preserve"> de </w:t>
+            </w:r>
+            <w:proofErr w:type="spellStart"/>
+            <w:r>
+              <w:rPr>
+                <w:b/>
+                <w:sz w:val="20"/>
+                <w:szCs w:val="20"/>
+              </w:rPr>
+              <w:t>asistencia</w:t>
+            </w:r>
+            <w:proofErr w:type="spellEnd"/>
           </w:p>
         </w:tc>
       </w:tr>
@@ -1821,27 +1996,6 @@
                 <w:szCs w:val="20"/>
               </w:rPr>
             </w:pPr>
-            <w:r>
-              <w:rPr>
-                <w:sz w:val="20"/>
-                <w:szCs w:val="20"/>
-              </w:rPr>
-              <w:t>09/1</w:t>
-            </w:r>
-            <w:r>
-              <w:rPr>
-                <w:sz w:val="20"/>
-                <w:szCs w:val="20"/>
-              </w:rPr>
-              <w:t>1</w:t>
-            </w:r>
-            <w:r>
-              <w:rPr>
-                <w:sz w:val="20"/>
-                <w:szCs w:val="20"/>
-              </w:rPr>
-              <w:t>/23</w:t>
-            </w:r>
           </w:p>
         </w:tc>
         <w:tc>
@@ -2426,7 +2580,7 @@
 </file>
 
 <file path=word/endnotes.xml><?xml version="1.0" encoding="utf-8"?>
-<w:endnotes xmlns:wpc="http://schemas.microsoft.com/office/word/2010/wordprocessingCanvas" xmlns:cx="http://schemas.microsoft.com/office/drawing/2014/chartex" xmlns:cx1="http://schemas.microsoft.com/office/drawing/2015/9/8/chartex" xmlns:cx2="http://schemas.microsoft.com/office/drawing/2015/10/21/chartex" xmlns:cx3="http://schemas.microsoft.com/office/drawing/2016/5/9/chartex" xmlns:cx4="http://schemas.microsoft.com/office/drawing/2016/5/10/chartex" xmlns:cx5="http://schemas.microsoft.com/office/drawing/2016/5/11/chartex" xmlns:cx6="http://schemas.microsoft.com/office/drawing/2016/5/12/chartex" xmlns:cx7="http://schemas.microsoft.com/office/drawing/2016/5/13/chartex" xmlns:cx8="http://schemas.microsoft.com/office/drawing/2016/5/14/chartex" xmlns:mc="http://schemas.openxmlformats.org/markup-compatibility/2006" xmlns:aink="http://schemas.microsoft.com/office/drawing/2016/ink" xmlns:am3d="http://schemas.microsoft.com/office/drawing/2017/model3d" xmlns:o="urn:schemas-microsoft-com:office:office" xmlns:oel="http://schemas.microsoft.com/office/2019/extlst" xmlns:r="http://schemas.openxmlformats.org/officeDocument/2006/relationships" xmlns:m="http://schemas.openxmlformats.org/officeDocument/2006/math" xmlns:v="urn:schemas-microsoft-com:vml" xmlns:wp14="http://schemas.microsoft.com/office/word/2010/wordprocessingDrawing" xmlns:wp="http://schemas.openxmlformats.org/drawingml/2006/wordprocessingDrawing" xmlns:w10="urn:schemas-microsoft-com:office:word" xmlns:w="http://schemas.openxmlformats.org/wordprocessingml/2006/main" xmlns:w14="http://schemas.microsoft.com/office/word/2010/wordml" xmlns:w15="http://schemas.microsoft.com/office/word/2012/wordml" xmlns:w16cex="http://schemas.microsoft.com/office/word/2018/wordml/cex" xmlns:w16cid="http://schemas.microsoft.com/office/word/2016/wordml/cid" xmlns:w16="http://schemas.microsoft.com/office/word/2018/wordml" xmlns:w16sdtdh="http://schemas.microsoft.com/office/word/2020/wordml/sdtdatahash" xmlns:w16se="http://schemas.microsoft.com/office/word/2015/wordml/symex" xmlns:wpg="http://schemas.microsoft.com/office/word/2010/wordprocessingGroup" xmlns:wpi="http://schemas.microsoft.com/office/word/2010/wordprocessingInk" xmlns:wne="http://schemas.microsoft.com/office/word/2006/wordml" xmlns:wps="http://schemas.microsoft.com/office/word/2010/wordprocessingShape" mc:Ignorable="w14 w15 w16se w16cid w16 w16cex w16sdtdh wp14">
+<w:endnotes xmlns:wpc="http://schemas.microsoft.com/office/word/2010/wordprocessingCanvas" xmlns:cx="http://schemas.microsoft.com/office/drawing/2014/chartex" xmlns:mc="http://schemas.openxmlformats.org/markup-compatibility/2006" xmlns:o="urn:schemas-microsoft-com:office:office" xmlns:r="http://schemas.openxmlformats.org/officeDocument/2006/relationships" xmlns:m="http://schemas.openxmlformats.org/officeDocument/2006/math" xmlns:v="urn:schemas-microsoft-com:vml" xmlns:wp14="http://schemas.microsoft.com/office/word/2010/wordprocessingDrawing" xmlns:wp="http://schemas.openxmlformats.org/drawingml/2006/wordprocessingDrawing" xmlns:w10="urn:schemas-microsoft-com:office:word" xmlns:w="http://schemas.openxmlformats.org/wordprocessingml/2006/main" xmlns:w14="http://schemas.microsoft.com/office/word/2010/wordml" xmlns:w15="http://schemas.microsoft.com/office/word/2012/wordml" xmlns:w16se="http://schemas.microsoft.com/office/word/2015/wordml/symex" xmlns:wpg="http://schemas.microsoft.com/office/word/2010/wordprocessingGroup" xmlns:wpi="http://schemas.microsoft.com/office/word/2010/wordprocessingInk" xmlns:wne="http://schemas.microsoft.com/office/word/2006/wordml" xmlns:wps="http://schemas.microsoft.com/office/word/2010/wordprocessingShape" mc:Ignorable="w14 w15 w16se wp14">
   <w:endnote w:type="separator" w:id="-1">
     <w:p>
       <w:pPr>
@@ -2451,7 +2605,7 @@
 </file>
 
 <file path=word/footer1.xml><?xml version="1.0" encoding="utf-8"?>
-<w:ftr xmlns:wpc="http://schemas.microsoft.com/office/word/2010/wordprocessingCanvas" xmlns:cx="http://schemas.microsoft.com/office/drawing/2014/chartex" xmlns:cx1="http://schemas.microsoft.com/office/drawing/2015/9/8/chartex" xmlns:cx2="http://schemas.microsoft.com/office/drawing/2015/10/21/chartex" xmlns:cx3="http://schemas.microsoft.com/office/drawing/2016/5/9/chartex" xmlns:cx4="http://schemas.microsoft.com/office/drawing/2016/5/10/chartex" xmlns:cx5="http://schemas.microsoft.com/office/drawing/2016/5/11/chartex" xmlns:cx6="http://schemas.microsoft.com/office/drawing/2016/5/12/chartex" xmlns:cx7="http://schemas.microsoft.com/office/drawing/2016/5/13/chartex" xmlns:cx8="http://schemas.microsoft.com/office/drawing/2016/5/14/chartex" xmlns:mc="http://schemas.openxmlformats.org/markup-compatibility/2006" xmlns:aink="http://schemas.microsoft.com/office/drawing/2016/ink" xmlns:am3d="http://schemas.microsoft.com/office/drawing/2017/model3d" xmlns:o="urn:schemas-microsoft-com:office:office" xmlns:oel="http://schemas.microsoft.com/office/2019/extlst" xmlns:r="http://schemas.openxmlformats.org/officeDocument/2006/relationships" xmlns:m="http://schemas.openxmlformats.org/officeDocument/2006/math" xmlns:v="urn:schemas-microsoft-com:vml" xmlns:wp14="http://schemas.microsoft.com/office/word/2010/wordprocessingDrawing" xmlns:wp="http://schemas.openxmlformats.org/drawingml/2006/wordprocessingDrawing" xmlns:w10="urn:schemas-microsoft-com:office:word" xmlns:w="http://schemas.openxmlformats.org/wordprocessingml/2006/main" xmlns:w14="http://schemas.microsoft.com/office/word/2010/wordml" xmlns:w15="http://schemas.microsoft.com/office/word/2012/wordml" xmlns:w16cex="http://schemas.microsoft.com/office/word/2018/wordml/cex" xmlns:w16cid="http://schemas.microsoft.com/office/word/2016/wordml/cid" xmlns:w16="http://schemas.microsoft.com/office/word/2018/wordml" xmlns:w16sdtdh="http://schemas.microsoft.com/office/word/2020/wordml/sdtdatahash" xmlns:w16se="http://schemas.microsoft.com/office/word/2015/wordml/symex" xmlns:wpg="http://schemas.microsoft.com/office/word/2010/wordprocessingGroup" xmlns:wpi="http://schemas.microsoft.com/office/word/2010/wordprocessingInk" xmlns:wne="http://schemas.microsoft.com/office/word/2006/wordml" xmlns:wps="http://schemas.microsoft.com/office/word/2010/wordprocessingShape" mc:Ignorable="w14 w15 w16se w16cid w16 w16cex w16sdtdh wp14">
+<w:ftr xmlns:wpc="http://schemas.microsoft.com/office/word/2010/wordprocessingCanvas" xmlns:cx="http://schemas.microsoft.com/office/drawing/2014/chartex" xmlns:mc="http://schemas.openxmlformats.org/markup-compatibility/2006" xmlns:o="urn:schemas-microsoft-com:office:office" xmlns:r="http://schemas.openxmlformats.org/officeDocument/2006/relationships" xmlns:m="http://schemas.openxmlformats.org/officeDocument/2006/math" xmlns:v="urn:schemas-microsoft-com:vml" xmlns:wp14="http://schemas.microsoft.com/office/word/2010/wordprocessingDrawing" xmlns:wp="http://schemas.openxmlformats.org/drawingml/2006/wordprocessingDrawing" xmlns:w10="urn:schemas-microsoft-com:office:word" xmlns:w="http://schemas.openxmlformats.org/wordprocessingml/2006/main" xmlns:w14="http://schemas.microsoft.com/office/word/2010/wordml" xmlns:w15="http://schemas.microsoft.com/office/word/2012/wordml" xmlns:w16se="http://schemas.microsoft.com/office/word/2015/wordml/symex" xmlns:wpg="http://schemas.microsoft.com/office/word/2010/wordprocessingGroup" xmlns:wpi="http://schemas.microsoft.com/office/word/2010/wordprocessingInk" xmlns:wne="http://schemas.microsoft.com/office/word/2006/wordml" xmlns:wps="http://schemas.microsoft.com/office/word/2010/wordprocessingShape" mc:Ignorable="w14 w15 w16se wp14">
   <w:p>
     <w:pPr>
       <w:jc w:val="right"/>
@@ -2479,7 +2633,7 @@
 </file>
 
 <file path=word/footnotes.xml><?xml version="1.0" encoding="utf-8"?>
-<w:footnotes xmlns:wpc="http://schemas.microsoft.com/office/word/2010/wordprocessingCanvas" xmlns:cx="http://schemas.microsoft.com/office/drawing/2014/chartex" xmlns:cx1="http://schemas.microsoft.com/office/drawing/2015/9/8/chartex" xmlns:cx2="http://schemas.microsoft.com/office/drawing/2015/10/21/chartex" xmlns:cx3="http://schemas.microsoft.com/office/drawing/2016/5/9/chartex" xmlns:cx4="http://schemas.microsoft.com/office/drawing/2016/5/10/chartex" xmlns:cx5="http://schemas.microsoft.com/office/drawing/2016/5/11/chartex" xmlns:cx6="http://schemas.microsoft.com/office/drawing/2016/5/12/chartex" xmlns:cx7="http://schemas.microsoft.com/office/drawing/2016/5/13/chartex" xmlns:cx8="http://schemas.microsoft.com/office/drawing/2016/5/14/chartex" xmlns:mc="http://schemas.openxmlformats.org/markup-compatibility/2006" xmlns:aink="http://schemas.microsoft.com/office/drawing/2016/ink" xmlns:am3d="http://schemas.microsoft.com/office/drawing/2017/model3d" xmlns:o="urn:schemas-microsoft-com:office:office" xmlns:oel="http://schemas.microsoft.com/office/2019/extlst" xmlns:r="http://schemas.openxmlformats.org/officeDocument/2006/relationships" xmlns:m="http://schemas.openxmlformats.org/officeDocument/2006/math" xmlns:v="urn:schemas-microsoft-com:vml" xmlns:wp14="http://schemas.microsoft.com/office/word/2010/wordprocessingDrawing" xmlns:wp="http://schemas.openxmlformats.org/drawingml/2006/wordprocessingDrawing" xmlns:w10="urn:schemas-microsoft-com:office:word" xmlns:w="http://schemas.openxmlformats.org/wordprocessingml/2006/main" xmlns:w14="http://schemas.microsoft.com/office/word/2010/wordml" xmlns:w15="http://schemas.microsoft.com/office/word/2012/wordml" xmlns:w16cex="http://schemas.microsoft.com/office/word/2018/wordml/cex" xmlns:w16cid="http://schemas.microsoft.com/office/word/2016/wordml/cid" xmlns:w16="http://schemas.microsoft.com/office/word/2018/wordml" xmlns:w16sdtdh="http://schemas.microsoft.com/office/word/2020/wordml/sdtdatahash" xmlns:w16se="http://schemas.microsoft.com/office/word/2015/wordml/symex" xmlns:wpg="http://schemas.microsoft.com/office/word/2010/wordprocessingGroup" xmlns:wpi="http://schemas.microsoft.com/office/word/2010/wordprocessingInk" xmlns:wne="http://schemas.microsoft.com/office/word/2006/wordml" xmlns:wps="http://schemas.microsoft.com/office/word/2010/wordprocessingShape" mc:Ignorable="w14 w15 w16se w16cid w16 w16cex w16sdtdh wp14">
+<w:footnotes xmlns:wpc="http://schemas.microsoft.com/office/word/2010/wordprocessingCanvas" xmlns:cx="http://schemas.microsoft.com/office/drawing/2014/chartex" xmlns:mc="http://schemas.openxmlformats.org/markup-compatibility/2006" xmlns:o="urn:schemas-microsoft-com:office:office" xmlns:r="http://schemas.openxmlformats.org/officeDocument/2006/relationships" xmlns:m="http://schemas.openxmlformats.org/officeDocument/2006/math" xmlns:v="urn:schemas-microsoft-com:vml" xmlns:wp14="http://schemas.microsoft.com/office/word/2010/wordprocessingDrawing" xmlns:wp="http://schemas.openxmlformats.org/drawingml/2006/wordprocessingDrawing" xmlns:w10="urn:schemas-microsoft-com:office:word" xmlns:w="http://schemas.openxmlformats.org/wordprocessingml/2006/main" xmlns:w14="http://schemas.microsoft.com/office/word/2010/wordml" xmlns:w15="http://schemas.microsoft.com/office/word/2012/wordml" xmlns:w16se="http://schemas.microsoft.com/office/word/2015/wordml/symex" xmlns:wpg="http://schemas.microsoft.com/office/word/2010/wordprocessingGroup" xmlns:wpi="http://schemas.microsoft.com/office/word/2010/wordprocessingInk" xmlns:wne="http://schemas.microsoft.com/office/word/2006/wordml" xmlns:wps="http://schemas.microsoft.com/office/word/2010/wordprocessingShape" mc:Ignorable="w14 w15 w16se wp14">
   <w:footnote w:type="separator" w:id="-1">
     <w:p>
       <w:pPr>
@@ -2504,7 +2658,7 @@
 </file>
 
 <file path=word/header1.xml><?xml version="1.0" encoding="utf-8"?>
-<w:hdr xmlns:wpc="http://schemas.microsoft.com/office/word/2010/wordprocessingCanvas" xmlns:cx="http://schemas.microsoft.com/office/drawing/2014/chartex" xmlns:cx1="http://schemas.microsoft.com/office/drawing/2015/9/8/chartex" xmlns:cx2="http://schemas.microsoft.com/office/drawing/2015/10/21/chartex" xmlns:cx3="http://schemas.microsoft.com/office/drawing/2016/5/9/chartex" xmlns:cx4="http://schemas.microsoft.com/office/drawing/2016/5/10/chartex" xmlns:cx5="http://schemas.microsoft.com/office/drawing/2016/5/11/chartex" xmlns:cx6="http://schemas.microsoft.com/office/drawing/2016/5/12/chartex" xmlns:cx7="http://schemas.microsoft.com/office/drawing/2016/5/13/chartex" xmlns:cx8="http://schemas.microsoft.com/office/drawing/2016/5/14/chartex" xmlns:mc="http://schemas.openxmlformats.org/markup-compatibility/2006" xmlns:aink="http://schemas.microsoft.com/office/drawing/2016/ink" xmlns:am3d="http://schemas.microsoft.com/office/drawing/2017/model3d" xmlns:o="urn:schemas-microsoft-com:office:office" xmlns:oel="http://schemas.microsoft.com/office/2019/extlst" xmlns:r="http://schemas.openxmlformats.org/officeDocument/2006/relationships" xmlns:m="http://schemas.openxmlformats.org/officeDocument/2006/math" xmlns:v="urn:schemas-microsoft-com:vml" xmlns:wp14="http://schemas.microsoft.com/office/word/2010/wordprocessingDrawing" xmlns:wp="http://schemas.openxmlformats.org/drawingml/2006/wordprocessingDrawing" xmlns:w10="urn:schemas-microsoft-com:office:word" xmlns:w="http://schemas.openxmlformats.org/wordprocessingml/2006/main" xmlns:w14="http://schemas.microsoft.com/office/word/2010/wordml" xmlns:w15="http://schemas.microsoft.com/office/word/2012/wordml" xmlns:w16cex="http://schemas.microsoft.com/office/word/2018/wordml/cex" xmlns:w16cid="http://schemas.microsoft.com/office/word/2016/wordml/cid" xmlns:w16="http://schemas.microsoft.com/office/word/2018/wordml" xmlns:w16sdtdh="http://schemas.microsoft.com/office/word/2020/wordml/sdtdatahash" xmlns:w16se="http://schemas.microsoft.com/office/word/2015/wordml/symex" xmlns:wpg="http://schemas.microsoft.com/office/word/2010/wordprocessingGroup" xmlns:wpi="http://schemas.microsoft.com/office/word/2010/wordprocessingInk" xmlns:wne="http://schemas.microsoft.com/office/word/2006/wordml" xmlns:wps="http://schemas.microsoft.com/office/word/2010/wordprocessingShape" mc:Ignorable="w14 w15 w16se w16cid w16 w16cex w16sdtdh wp14">
+<w:hdr xmlns:wpc="http://schemas.microsoft.com/office/word/2010/wordprocessingCanvas" xmlns:cx="http://schemas.microsoft.com/office/drawing/2014/chartex" xmlns:mc="http://schemas.openxmlformats.org/markup-compatibility/2006" xmlns:o="urn:schemas-microsoft-com:office:office" xmlns:r="http://schemas.openxmlformats.org/officeDocument/2006/relationships" xmlns:m="http://schemas.openxmlformats.org/officeDocument/2006/math" xmlns:v="urn:schemas-microsoft-com:vml" xmlns:wp14="http://schemas.microsoft.com/office/word/2010/wordprocessingDrawing" xmlns:wp="http://schemas.openxmlformats.org/drawingml/2006/wordprocessingDrawing" xmlns:w10="urn:schemas-microsoft-com:office:word" xmlns:w="http://schemas.openxmlformats.org/wordprocessingml/2006/main" xmlns:w14="http://schemas.microsoft.com/office/word/2010/wordml" xmlns:w15="http://schemas.microsoft.com/office/word/2012/wordml" xmlns:w16se="http://schemas.microsoft.com/office/word/2015/wordml/symex" xmlns:wpg="http://schemas.microsoft.com/office/word/2010/wordprocessingGroup" xmlns:wpi="http://schemas.microsoft.com/office/word/2010/wordprocessingInk" xmlns:wne="http://schemas.microsoft.com/office/word/2006/wordml" xmlns:wps="http://schemas.microsoft.com/office/word/2010/wordprocessingShape" mc:Ignorable="w14 w15 w16se wp14">
   <w:p>
     <w:pPr>
       <w:jc w:val="right"/>
@@ -2771,7 +2925,7 @@
 </file>
 
 <file path=word/numbering.xml><?xml version="1.0" encoding="utf-8"?>
-<w:numbering xmlns:wpc="http://schemas.microsoft.com/office/word/2010/wordprocessingCanvas" xmlns:cx="http://schemas.microsoft.com/office/drawing/2014/chartex" xmlns:cx1="http://schemas.microsoft.com/office/drawing/2015/9/8/chartex" xmlns:cx2="http://schemas.microsoft.com/office/drawing/2015/10/21/chartex" xmlns:cx3="http://schemas.microsoft.com/office/drawing/2016/5/9/chartex" xmlns:cx4="http://schemas.microsoft.com/office/drawing/2016/5/10/chartex" xmlns:cx5="http://schemas.microsoft.com/office/drawing/2016/5/11/chartex" xmlns:cx6="http://schemas.microsoft.com/office/drawing/2016/5/12/chartex" xmlns:cx7="http://schemas.microsoft.com/office/drawing/2016/5/13/chartex" xmlns:cx8="http://schemas.microsoft.com/office/drawing/2016/5/14/chartex" xmlns:mc="http://schemas.openxmlformats.org/markup-compatibility/2006" xmlns:aink="http://schemas.microsoft.com/office/drawing/2016/ink" xmlns:am3d="http://schemas.microsoft.com/office/drawing/2017/model3d" xmlns:o="urn:schemas-microsoft-com:office:office" xmlns:oel="http://schemas.microsoft.com/office/2019/extlst" xmlns:r="http://schemas.openxmlformats.org/officeDocument/2006/relationships" xmlns:m="http://schemas.openxmlformats.org/officeDocument/2006/math" xmlns:v="urn:schemas-microsoft-com:vml" xmlns:wp14="http://schemas.microsoft.com/office/word/2010/wordprocessingDrawing" xmlns:wp="http://schemas.openxmlformats.org/drawingml/2006/wordprocessingDrawing" xmlns:w10="urn:schemas-microsoft-com:office:word" xmlns:w="http://schemas.openxmlformats.org/wordprocessingml/2006/main" xmlns:w14="http://schemas.microsoft.com/office/word/2010/wordml" xmlns:w15="http://schemas.microsoft.com/office/word/2012/wordml" xmlns:w16cex="http://schemas.microsoft.com/office/word/2018/wordml/cex" xmlns:w16cid="http://schemas.microsoft.com/office/word/2016/wordml/cid" xmlns:w16="http://schemas.microsoft.com/office/word/2018/wordml" xmlns:w16sdtdh="http://schemas.microsoft.com/office/word/2020/wordml/sdtdatahash" xmlns:w16se="http://schemas.microsoft.com/office/word/2015/wordml/symex" xmlns:wpg="http://schemas.microsoft.com/office/word/2010/wordprocessingGroup" xmlns:wpi="http://schemas.microsoft.com/office/word/2010/wordprocessingInk" xmlns:wne="http://schemas.microsoft.com/office/word/2006/wordml" xmlns:wps="http://schemas.microsoft.com/office/word/2010/wordprocessingShape" mc:Ignorable="w14 w15 w16se w16cid w16 w16cex w16sdtdh wp14">
+<w:numbering xmlns:wpc="http://schemas.microsoft.com/office/word/2010/wordprocessingCanvas" xmlns:cx="http://schemas.microsoft.com/office/drawing/2014/chartex" xmlns:mc="http://schemas.openxmlformats.org/markup-compatibility/2006" xmlns:o="urn:schemas-microsoft-com:office:office" xmlns:r="http://schemas.openxmlformats.org/officeDocument/2006/relationships" xmlns:m="http://schemas.openxmlformats.org/officeDocument/2006/math" xmlns:v="urn:schemas-microsoft-com:vml" xmlns:wp14="http://schemas.microsoft.com/office/word/2010/wordprocessingDrawing" xmlns:wp="http://schemas.openxmlformats.org/drawingml/2006/wordprocessingDrawing" xmlns:w10="urn:schemas-microsoft-com:office:word" xmlns:w="http://schemas.openxmlformats.org/wordprocessingml/2006/main" xmlns:w14="http://schemas.microsoft.com/office/word/2010/wordml" xmlns:w15="http://schemas.microsoft.com/office/word/2012/wordml" xmlns:w16se="http://schemas.microsoft.com/office/word/2015/wordml/symex" xmlns:wpg="http://schemas.microsoft.com/office/word/2010/wordprocessingGroup" xmlns:wpi="http://schemas.microsoft.com/office/word/2010/wordprocessingInk" xmlns:wne="http://schemas.microsoft.com/office/word/2006/wordml" xmlns:wps="http://schemas.microsoft.com/office/word/2010/wordprocessingShape" mc:Ignorable="w14 w15 w16se wp14">
   <w:abstractNum w:abstractNumId="0" w15:restartNumberingAfterBreak="0">
     <w:nsid w:val="045F5E96"/>
     <w:multiLevelType w:val="multilevel"/>
@@ -3111,20 +3265,20 @@
       </w:rPr>
     </w:lvl>
   </w:abstractNum>
-  <w:num w:numId="1" w16cid:durableId="625812566">
+  <w:num w:numId="1">
     <w:abstractNumId w:val="0"/>
   </w:num>
-  <w:num w:numId="2" w16cid:durableId="1368943958">
+  <w:num w:numId="2">
     <w:abstractNumId w:val="2"/>
   </w:num>
-  <w:num w:numId="3" w16cid:durableId="1020008445">
+  <w:num w:numId="3">
     <w:abstractNumId w:val="1"/>
   </w:num>
 </w:numbering>
 </file>
 
 <file path=word/styles.xml><?xml version="1.0" encoding="utf-8"?>
-<w:styles xmlns:mc="http://schemas.openxmlformats.org/markup-compatibility/2006" xmlns:r="http://schemas.openxmlformats.org/officeDocument/2006/relationships" xmlns:w="http://schemas.openxmlformats.org/wordprocessingml/2006/main" xmlns:w14="http://schemas.microsoft.com/office/word/2010/wordml" xmlns:w15="http://schemas.microsoft.com/office/word/2012/wordml" xmlns:w16cex="http://schemas.microsoft.com/office/word/2018/wordml/cex" xmlns:w16cid="http://schemas.microsoft.com/office/word/2016/wordml/cid" xmlns:w16="http://schemas.microsoft.com/office/word/2018/wordml" xmlns:w16sdtdh="http://schemas.microsoft.com/office/word/2020/wordml/sdtdatahash" xmlns:w16se="http://schemas.microsoft.com/office/word/2015/wordml/symex" mc:Ignorable="w14 w15 w16se w16cid w16 w16cex w16sdtdh">
+<w:styles xmlns:mc="http://schemas.openxmlformats.org/markup-compatibility/2006" xmlns:r="http://schemas.openxmlformats.org/officeDocument/2006/relationships" xmlns:w="http://schemas.openxmlformats.org/wordprocessingml/2006/main" xmlns:w14="http://schemas.microsoft.com/office/word/2010/wordml" xmlns:w15="http://schemas.microsoft.com/office/word/2012/wordml" xmlns:w16se="http://schemas.microsoft.com/office/word/2015/wordml/symex" mc:Ignorable="w14 w15 w16se">
   <w:docDefaults>
     <w:rPrDefault>
       <w:rPr>
@@ -3140,7 +3294,7 @@
       </w:pPr>
     </w:pPrDefault>
   </w:docDefaults>
-  <w:latentStyles w:defLockedState="0" w:defUIPriority="99" w:defSemiHidden="0" w:defUnhideWhenUsed="0" w:defQFormat="0" w:count="376">
+  <w:latentStyles w:defLockedState="0" w:defUIPriority="99" w:defSemiHidden="0" w:defUnhideWhenUsed="0" w:defQFormat="0" w:count="371">
     <w:lsdException w:name="Normal" w:uiPriority="0" w:qFormat="1"/>
     <w:lsdException w:name="heading 1" w:uiPriority="9" w:qFormat="1"/>
     <w:lsdException w:name="heading 2" w:semiHidden="1" w:uiPriority="9" w:unhideWhenUsed="1" w:qFormat="1"/>
@@ -3512,11 +3666,6 @@
     <w:lsdException w:name="List Table 5 Dark Accent 6" w:uiPriority="50"/>
     <w:lsdException w:name="List Table 6 Colorful Accent 6" w:uiPriority="51"/>
     <w:lsdException w:name="List Table 7 Colorful Accent 6" w:uiPriority="52"/>
-    <w:lsdException w:name="Mention" w:semiHidden="1" w:unhideWhenUsed="1"/>
-    <w:lsdException w:name="Smart Hyperlink" w:semiHidden="1" w:unhideWhenUsed="1"/>
-    <w:lsdException w:name="Hashtag" w:semiHidden="1" w:unhideWhenUsed="1"/>
-    <w:lsdException w:name="Unresolved Mention" w:semiHidden="1" w:unhideWhenUsed="1"/>
-    <w:lsdException w:name="Smart Link" w:semiHidden="1" w:unhideWhenUsed="1"/>
   </w:latentStyles>
   <w:style w:type="paragraph" w:default="1" w:styleId="Normal">
     <w:name w:val="Normal"/>

</xml_diff>